<commit_message>
added week 2 files
</commit_message>
<xml_diff>
--- a/notes/06 June 2017/Week 2/steering committee/GHHIN Operationalization Plan 220517 JSG.docx
+++ b/notes/06 June 2017/Week 2/steering committee/GHHIN Operationalization Plan 220517 JSG.docx
@@ -1,8 +1,14 @@
 
 <file path=word/document.xml><?xml version="1.0" encoding="utf-8"?>
-<w:document xmlns:wpc="http://schemas.microsoft.com/office/word/2010/wordprocessingCanvas" xmlns:mc="http://schemas.openxmlformats.org/markup-compatibility/2006" xmlns:o="urn:schemas-microsoft-com:office:office" xmlns:r="http://schemas.openxmlformats.org/officeDocument/2006/relationships" xmlns:m="http://schemas.openxmlformats.org/officeDocument/2006/math" xmlns:v="urn:schemas-microsoft-com:vml" xmlns:wp14="http://schemas.microsoft.com/office/word/2010/wordprocessingDrawing" xmlns:wp="http://schemas.openxmlformats.org/drawingml/2006/wordprocessingDrawing" xmlns:w10="urn:schemas-microsoft-com:office:word" xmlns:w="http://schemas.openxmlformats.org/wordprocessingml/2006/main" xmlns:w14="http://schemas.microsoft.com/office/word/2010/wordml" xmlns:wpg="http://schemas.microsoft.com/office/word/2010/wordprocessingGroup" xmlns:wpi="http://schemas.microsoft.com/office/word/2010/wordprocessingInk" xmlns:wne="http://schemas.microsoft.com/office/word/2006/wordml" xmlns:wps="http://schemas.microsoft.com/office/word/2010/wordprocessingShape" mc:Ignorable="w14 wp14">
+<w:document xmlns:wpc="http://schemas.microsoft.com/office/word/2010/wordprocessingCanvas" xmlns:mo="http://schemas.microsoft.com/office/mac/office/2008/main" xmlns:mc="http://schemas.openxmlformats.org/markup-compatibility/2006" xmlns:mv="urn:schemas-microsoft-com:mac:vml" xmlns:o="urn:schemas-microsoft-com:office:office" xmlns:r="http://schemas.openxmlformats.org/officeDocument/2006/relationships" xmlns:m="http://schemas.openxmlformats.org/officeDocument/2006/math" xmlns:v="urn:schemas-microsoft-com:vml" xmlns:wp14="http://schemas.microsoft.com/office/word/2010/wordprocessingDrawing" xmlns:wp="http://schemas.openxmlformats.org/drawingml/2006/wordprocessingDrawing" xmlns:w10="urn:schemas-microsoft-com:office:word" xmlns:w="http://schemas.openxmlformats.org/wordprocessingml/2006/main" xmlns:w14="http://schemas.microsoft.com/office/word/2010/wordml" xmlns:w15="http://schemas.microsoft.com/office/word/2012/wordml" xmlns:wpg="http://schemas.microsoft.com/office/word/2010/wordprocessingGroup" xmlns:wpi="http://schemas.microsoft.com/office/word/2010/wordprocessingInk" xmlns:wne="http://schemas.microsoft.com/office/word/2006/wordml" xmlns:wps="http://schemas.microsoft.com/office/word/2010/wordprocessingShape" mc:Ignorable="w14 w15 wp14">
   <w:body>
-    <w:p/>
+    <w:p>
+      <w:r>
+        <w:t xml:space="preserve">    </w:t>
+      </w:r>
+      <w:bookmarkStart w:id="0" w:name="_GoBack"/>
+      <w:bookmarkEnd w:id="0"/>
+    </w:p>
     <w:p>
       <w:pPr>
         <w:rPr>
@@ -66,9 +72,9 @@
     <w:p>
       <w:pPr>
         <w:sectPr>
-          <w:headerReference w:type="default" r:id="rId10"/>
-          <w:footerReference w:type="default" r:id="rId11"/>
-          <w:headerReference w:type="first" r:id="rId12"/>
+          <w:headerReference w:type="default" r:id="rId9"/>
+          <w:footerReference w:type="default" r:id="rId10"/>
+          <w:headerReference w:type="first" r:id="rId11"/>
           <w:pgSz w:w="11907" w:h="16839" w:code="9"/>
           <w:pgMar w:top="1440" w:right="1440" w:bottom="1440" w:left="1440" w:header="794" w:footer="708" w:gutter="0"/>
           <w:cols w:space="708"/>
@@ -959,7 +965,7 @@
     <w:p>
       <w:pPr>
         <w:sectPr>
-          <w:footerReference w:type="default" r:id="rId13"/>
+          <w:footerReference w:type="default" r:id="rId12"/>
           <w:pgSz w:w="11907" w:h="16839" w:code="9"/>
           <w:pgMar w:top="1440" w:right="1440" w:bottom="1440" w:left="1440" w:header="454" w:footer="454" w:gutter="0"/>
           <w:pgNumType w:fmt="lowerRoman" w:start="1"/>
@@ -976,7 +982,7 @@
           <w:bCs/>
         </w:rPr>
       </w:pPr>
-      <w:bookmarkStart w:id="0" w:name="_Toc482371123"/>
+      <w:bookmarkStart w:id="1" w:name="_Toc482371123"/>
       <w:r>
         <w:rPr>
           <w:b/>
@@ -993,7 +999,7 @@
         </w:rPr>
         <w:t>SUMMARY</w:t>
       </w:r>
-      <w:bookmarkEnd w:id="0"/>
+      <w:bookmarkEnd w:id="1"/>
     </w:p>
     <w:p>
       <w:pPr>
@@ -1714,11 +1720,11 @@
         <w:lastRenderedPageBreak/>
         <w:t xml:space="preserve"> </w:t>
       </w:r>
-      <w:bookmarkStart w:id="1" w:name="_Toc482371124"/>
+      <w:bookmarkStart w:id="2" w:name="_Toc482371124"/>
       <w:r>
         <w:t>GHHIN Coordination</w:t>
       </w:r>
-      <w:bookmarkEnd w:id="1"/>
+      <w:bookmarkEnd w:id="2"/>
     </w:p>
     <w:p>
       <w:pPr>
@@ -1729,17 +1735,17 @@
           <w:rFonts w:ascii="Calibri Light" w:hAnsi="Calibri Light"/>
         </w:rPr>
       </w:pPr>
-      <w:bookmarkStart w:id="2" w:name="_Toc471229729"/>
-      <w:bookmarkStart w:id="3" w:name="_Toc477372202"/>
-      <w:bookmarkStart w:id="4" w:name="_Toc482371125"/>
+      <w:bookmarkStart w:id="3" w:name="_Toc471229729"/>
+      <w:bookmarkStart w:id="4" w:name="_Toc477372202"/>
+      <w:bookmarkStart w:id="5" w:name="_Toc482371125"/>
       <w:r>
         <w:rPr>
           <w:rFonts w:ascii="Calibri Light" w:hAnsi="Calibri Light"/>
           <w:noProof/>
-          <w:lang w:val="en-US"/>
+          <w:lang w:eastAsia="en-GB"/>
         </w:rPr>
         <w:drawing>
-          <wp:anchor distT="0" distB="0" distL="114300" distR="114300" simplePos="0" relativeHeight="251662336" behindDoc="0" locked="0" layoutInCell="1" allowOverlap="1" wp14:anchorId="51B74494" wp14:editId="7ECEC4AB">
+          <wp:anchor distT="0" distB="0" distL="114300" distR="114300" simplePos="0" relativeHeight="251662336" behindDoc="0" locked="0" layoutInCell="1" allowOverlap="1" wp14:anchorId="74CAF75A" wp14:editId="29803966">
             <wp:simplePos x="0" y="0"/>
             <wp:positionH relativeFrom="column">
               <wp:posOffset>2414905</wp:posOffset>
@@ -1762,7 +1768,7 @@
                     <pic:cNvPicPr/>
                   </pic:nvPicPr>
                   <pic:blipFill>
-                    <a:blip r:embed="rId14" cstate="print">
+                    <a:blip r:embed="rId13" cstate="print">
                       <a:extLst>
                         <a:ext uri="{28A0092B-C50C-407E-A947-70E740481C1C}">
                           <a14:useLocalDpi xmlns:a14="http://schemas.microsoft.com/office/drawing/2010/main" val="0"/>
@@ -1805,9 +1811,9 @@
         </w:rPr>
         <w:t>Coordination Functions</w:t>
       </w:r>
-      <w:bookmarkEnd w:id="2"/>
       <w:bookmarkEnd w:id="3"/>
       <w:bookmarkEnd w:id="4"/>
+      <w:bookmarkEnd w:id="5"/>
     </w:p>
     <w:p>
       <w:pPr>
@@ -2127,16 +2133,16 @@
           <w:rFonts w:ascii="Calibri Light" w:hAnsi="Calibri Light"/>
         </w:rPr>
       </w:pPr>
-      <w:bookmarkStart w:id="5" w:name="_Toc477372203"/>
-      <w:bookmarkStart w:id="6" w:name="_Toc482371126"/>
+      <w:bookmarkStart w:id="6" w:name="_Toc477372203"/>
+      <w:bookmarkStart w:id="7" w:name="_Toc482371126"/>
       <w:r>
         <w:rPr>
           <w:rFonts w:ascii="Calibri Light" w:hAnsi="Calibri Light"/>
         </w:rPr>
         <w:t>Expected Outputs in 2017/2018</w:t>
       </w:r>
-      <w:bookmarkEnd w:id="5"/>
       <w:bookmarkEnd w:id="6"/>
+      <w:bookmarkEnd w:id="7"/>
       <w:r>
         <w:rPr>
           <w:rFonts w:ascii="Calibri Light" w:hAnsi="Calibri Light"/>
@@ -2354,14 +2360,14 @@
         </w:numPr>
         <w:ind w:left="426"/>
       </w:pPr>
-      <w:bookmarkStart w:id="7" w:name="_Toc477372204"/>
-      <w:bookmarkStart w:id="8" w:name="_Toc482371127"/>
+      <w:bookmarkStart w:id="8" w:name="_Toc477372204"/>
+      <w:bookmarkStart w:id="9" w:name="_Toc482371127"/>
       <w:r>
         <w:lastRenderedPageBreak/>
         <w:t>Formalize the GHHIN Advisory Committee</w:t>
       </w:r>
-      <w:bookmarkEnd w:id="7"/>
       <w:bookmarkEnd w:id="8"/>
+      <w:bookmarkEnd w:id="9"/>
     </w:p>
     <w:p>
       <w:pPr>
@@ -3359,8 +3365,8 @@
         </w:numPr>
         <w:ind w:left="426"/>
       </w:pPr>
-      <w:bookmarkStart w:id="9" w:name="_Toc477372205"/>
-      <w:bookmarkStart w:id="10" w:name="_Toc482371128"/>
+      <w:bookmarkStart w:id="10" w:name="_Toc477372205"/>
+      <w:bookmarkStart w:id="11" w:name="_Toc482371128"/>
       <w:r>
         <w:lastRenderedPageBreak/>
         <w:t>Global</w:t>
@@ -3371,8 +3377,8 @@
       <w:r>
         <w:t xml:space="preserve"> Synthesis Report</w:t>
       </w:r>
-      <w:bookmarkEnd w:id="9"/>
       <w:bookmarkEnd w:id="10"/>
+      <w:bookmarkEnd w:id="11"/>
     </w:p>
     <w:p>
       <w:pPr>
@@ -5437,11 +5443,11 @@
         <w:lastRenderedPageBreak/>
         <w:t xml:space="preserve"> </w:t>
       </w:r>
-      <w:bookmarkStart w:id="11" w:name="_Toc482371129"/>
+      <w:bookmarkStart w:id="12" w:name="_Toc482371129"/>
       <w:r>
         <w:t>Comparative Heat-Health System Stocktaking Report</w:t>
       </w:r>
-      <w:bookmarkEnd w:id="11"/>
+      <w:bookmarkEnd w:id="12"/>
     </w:p>
     <w:p>
       <w:pPr>
@@ -5477,8 +5483,6 @@
           <w:lang w:val="en-US" w:eastAsia="en-US"/>
         </w:rPr>
       </w:pPr>
-      <w:bookmarkStart w:id="12" w:name="_GoBack"/>
-      <w:bookmarkEnd w:id="12"/>
       <w:r>
         <w:rPr>
           <w:rFonts w:ascii="Calibri Light" w:eastAsia="Times New Roman" w:hAnsi="Calibri Light" w:cs="Tahoma"/>
@@ -6897,79 +6901,7 @@
           <w:lang w:val="es-MX"/>
         </w:rPr>
         <w:lastRenderedPageBreak/>
-        <w:t xml:space="preserve">North </w:t>
-      </w:r>
-      <w:proofErr w:type="spellStart"/>
-      <w:r>
-        <w:rPr>
-          <w:rFonts w:ascii="Calibri Light" w:hAnsi="Calibri Light" w:cstheme="majorBidi"/>
-          <w:szCs w:val="20"/>
-          <w:lang w:val="es-MX"/>
-        </w:rPr>
-        <w:t>America</w:t>
-      </w:r>
-      <w:proofErr w:type="spellEnd"/>
-      <w:r>
-        <w:rPr>
-          <w:rFonts w:ascii="Calibri Light" w:hAnsi="Calibri Light" w:cstheme="majorBidi"/>
-          <w:szCs w:val="20"/>
-          <w:lang w:val="es-MX"/>
-        </w:rPr>
-        <w:t xml:space="preserve"> (NIHHIS – US, </w:t>
-      </w:r>
-      <w:proofErr w:type="spellStart"/>
-      <w:r>
-        <w:rPr>
-          <w:rFonts w:ascii="Calibri Light" w:hAnsi="Calibri Light" w:cstheme="majorBidi"/>
-          <w:szCs w:val="20"/>
-          <w:lang w:val="es-MX"/>
-        </w:rPr>
-        <w:t>Mexico</w:t>
-      </w:r>
-      <w:proofErr w:type="spellEnd"/>
-      <w:r>
-        <w:rPr>
-          <w:rFonts w:ascii="Calibri Light" w:hAnsi="Calibri Light" w:cstheme="majorBidi"/>
-          <w:szCs w:val="20"/>
-          <w:lang w:val="es-MX"/>
-        </w:rPr>
-        <w:t xml:space="preserve">, </w:t>
-      </w:r>
-      <w:proofErr w:type="spellStart"/>
-      <w:r>
-        <w:rPr>
-          <w:rFonts w:ascii="Calibri Light" w:hAnsi="Calibri Light" w:cstheme="majorBidi"/>
-          <w:szCs w:val="20"/>
-          <w:lang w:val="es-MX"/>
-        </w:rPr>
-        <w:t>Canada</w:t>
-      </w:r>
-      <w:proofErr w:type="spellEnd"/>
-      <w:r>
-        <w:rPr>
-          <w:rFonts w:ascii="Calibri Light" w:hAnsi="Calibri Light" w:cstheme="majorBidi"/>
-          <w:szCs w:val="20"/>
-          <w:lang w:val="es-MX"/>
-        </w:rPr>
-        <w:t xml:space="preserve"> </w:t>
-      </w:r>
-      <w:proofErr w:type="spellStart"/>
-      <w:r>
-        <w:rPr>
-          <w:rFonts w:ascii="Calibri Light" w:hAnsi="Calibri Light" w:cstheme="majorBidi"/>
-          <w:szCs w:val="20"/>
-          <w:lang w:val="es-MX"/>
-        </w:rPr>
-        <w:t>via</w:t>
-      </w:r>
-      <w:proofErr w:type="spellEnd"/>
-      <w:r>
-        <w:rPr>
-          <w:rFonts w:ascii="Calibri Light" w:hAnsi="Calibri Light" w:cstheme="majorBidi"/>
-          <w:szCs w:val="20"/>
-          <w:lang w:val="es-MX"/>
-        </w:rPr>
-        <w:t xml:space="preserve"> NACSP and NACCHH)</w:t>
+        <w:t>North America (NIHHIS – US, Mexico, Canada via NACSP and NACCHH)</w:t>
       </w:r>
     </w:p>
     <w:p>
@@ -7613,21 +7545,12 @@
                 <w:szCs w:val="20"/>
               </w:rPr>
             </w:pPr>
-            <w:proofErr w:type="spellStart"/>
             <w:r>
               <w:rPr>
                 <w:rFonts w:ascii="Calibri Light" w:hAnsi="Calibri Light" w:cstheme="majorBidi"/>
                 <w:szCs w:val="20"/>
               </w:rPr>
-              <w:t>Wellcome</w:t>
-            </w:r>
-            <w:proofErr w:type="spellEnd"/>
-            <w:r>
-              <w:rPr>
-                <w:rFonts w:ascii="Calibri Light" w:hAnsi="Calibri Light" w:cstheme="majorBidi"/>
-                <w:szCs w:val="20"/>
-              </w:rPr>
-              <w:t xml:space="preserve"> </w:t>
+              <w:t xml:space="preserve">Wellcome </w:t>
             </w:r>
           </w:p>
           <w:p>
@@ -14343,7 +14266,7 @@
       </w:r>
     </w:p>
     <w:sectPr>
-      <w:footerReference w:type="default" r:id="rId15"/>
+      <w:footerReference w:type="default" r:id="rId14"/>
       <w:pgSz w:w="11907" w:h="16839" w:code="9"/>
       <w:pgMar w:top="1440" w:right="1440" w:bottom="1440" w:left="1440" w:header="708" w:footer="454" w:gutter="0"/>
       <w:pgNumType w:start="1"/>
@@ -14355,7 +14278,7 @@
 </file>
 
 <file path=word/endnotes.xml><?xml version="1.0" encoding="utf-8"?>
-<w:endnotes xmlns:wpc="http://schemas.microsoft.com/office/word/2010/wordprocessingCanvas" xmlns:mc="http://schemas.openxmlformats.org/markup-compatibility/2006" xmlns:o="urn:schemas-microsoft-com:office:office" xmlns:r="http://schemas.openxmlformats.org/officeDocument/2006/relationships" xmlns:m="http://schemas.openxmlformats.org/officeDocument/2006/math" xmlns:v="urn:schemas-microsoft-com:vml" xmlns:wp14="http://schemas.microsoft.com/office/word/2010/wordprocessingDrawing" xmlns:wp="http://schemas.openxmlformats.org/drawingml/2006/wordprocessingDrawing" xmlns:w10="urn:schemas-microsoft-com:office:word" xmlns:w="http://schemas.openxmlformats.org/wordprocessingml/2006/main" xmlns:w14="http://schemas.microsoft.com/office/word/2010/wordml" xmlns:wpg="http://schemas.microsoft.com/office/word/2010/wordprocessingGroup" xmlns:wpi="http://schemas.microsoft.com/office/word/2010/wordprocessingInk" xmlns:wne="http://schemas.microsoft.com/office/word/2006/wordml" xmlns:wps="http://schemas.microsoft.com/office/word/2010/wordprocessingShape" mc:Ignorable="w14 wp14">
+<w:endnotes xmlns:wpc="http://schemas.microsoft.com/office/word/2010/wordprocessingCanvas" xmlns:mo="http://schemas.microsoft.com/office/mac/office/2008/main" xmlns:mc="http://schemas.openxmlformats.org/markup-compatibility/2006" xmlns:mv="urn:schemas-microsoft-com:mac:vml" xmlns:o="urn:schemas-microsoft-com:office:office" xmlns:r="http://schemas.openxmlformats.org/officeDocument/2006/relationships" xmlns:m="http://schemas.openxmlformats.org/officeDocument/2006/math" xmlns:v="urn:schemas-microsoft-com:vml" xmlns:wp14="http://schemas.microsoft.com/office/word/2010/wordprocessingDrawing" xmlns:wp="http://schemas.openxmlformats.org/drawingml/2006/wordprocessingDrawing" xmlns:w10="urn:schemas-microsoft-com:office:word" xmlns:w="http://schemas.openxmlformats.org/wordprocessingml/2006/main" xmlns:w14="http://schemas.microsoft.com/office/word/2010/wordml" xmlns:w15="http://schemas.microsoft.com/office/word/2012/wordml" xmlns:wpg="http://schemas.microsoft.com/office/word/2010/wordprocessingGroup" xmlns:wpi="http://schemas.microsoft.com/office/word/2010/wordprocessingInk" xmlns:wne="http://schemas.microsoft.com/office/word/2006/wordml" xmlns:wps="http://schemas.microsoft.com/office/word/2010/wordprocessingShape" mc:Ignorable="w14 w15 wp14">
   <w:endnote w:type="separator" w:id="-1">
     <w:p>
       <w:r>
@@ -14374,7 +14297,7 @@
 </file>
 
 <file path=word/footer1.xml><?xml version="1.0" encoding="utf-8"?>
-<w:ftr xmlns:wpc="http://schemas.microsoft.com/office/word/2010/wordprocessingCanvas" xmlns:mc="http://schemas.openxmlformats.org/markup-compatibility/2006" xmlns:o="urn:schemas-microsoft-com:office:office" xmlns:r="http://schemas.openxmlformats.org/officeDocument/2006/relationships" xmlns:m="http://schemas.openxmlformats.org/officeDocument/2006/math" xmlns:v="urn:schemas-microsoft-com:vml" xmlns:wp14="http://schemas.microsoft.com/office/word/2010/wordprocessingDrawing" xmlns:wp="http://schemas.openxmlformats.org/drawingml/2006/wordprocessingDrawing" xmlns:w10="urn:schemas-microsoft-com:office:word" xmlns:w="http://schemas.openxmlformats.org/wordprocessingml/2006/main" xmlns:w14="http://schemas.microsoft.com/office/word/2010/wordml" xmlns:wpg="http://schemas.microsoft.com/office/word/2010/wordprocessingGroup" xmlns:wpi="http://schemas.microsoft.com/office/word/2010/wordprocessingInk" xmlns:wne="http://schemas.microsoft.com/office/word/2006/wordml" xmlns:wps="http://schemas.microsoft.com/office/word/2010/wordprocessingShape" mc:Ignorable="w14 wp14">
+<w:ftr xmlns:wpc="http://schemas.microsoft.com/office/word/2010/wordprocessingCanvas" xmlns:mo="http://schemas.microsoft.com/office/mac/office/2008/main" xmlns:mc="http://schemas.openxmlformats.org/markup-compatibility/2006" xmlns:mv="urn:schemas-microsoft-com:mac:vml" xmlns:o="urn:schemas-microsoft-com:office:office" xmlns:r="http://schemas.openxmlformats.org/officeDocument/2006/relationships" xmlns:m="http://schemas.openxmlformats.org/officeDocument/2006/math" xmlns:v="urn:schemas-microsoft-com:vml" xmlns:wp14="http://schemas.microsoft.com/office/word/2010/wordprocessingDrawing" xmlns:wp="http://schemas.openxmlformats.org/drawingml/2006/wordprocessingDrawing" xmlns:w10="urn:schemas-microsoft-com:office:word" xmlns:w="http://schemas.openxmlformats.org/wordprocessingml/2006/main" xmlns:w14="http://schemas.microsoft.com/office/word/2010/wordml" xmlns:w15="http://schemas.microsoft.com/office/word/2012/wordml" xmlns:wpg="http://schemas.microsoft.com/office/word/2010/wordprocessingGroup" xmlns:wpi="http://schemas.microsoft.com/office/word/2010/wordprocessingInk" xmlns:wne="http://schemas.microsoft.com/office/word/2006/wordml" xmlns:wps="http://schemas.microsoft.com/office/word/2010/wordprocessingShape" mc:Ignorable="w14 w15 wp14">
   <w:p>
     <w:pPr>
       <w:pStyle w:val="Footer"/>
@@ -14383,10 +14306,10 @@
     <w:r>
       <w:rPr>
         <w:noProof/>
-        <w:lang w:val="en-US"/>
+        <w:lang w:eastAsia="en-GB"/>
       </w:rPr>
       <w:drawing>
-        <wp:anchor distT="0" distB="0" distL="114300" distR="114300" simplePos="0" relativeHeight="251666432" behindDoc="0" locked="0" layoutInCell="1" allowOverlap="1" wp14:anchorId="2E114578" wp14:editId="67A2D3D9">
+        <wp:anchor distT="0" distB="0" distL="114300" distR="114300" simplePos="0" relativeHeight="251666432" behindDoc="0" locked="0" layoutInCell="1" allowOverlap="1" wp14:anchorId="0F493FCF" wp14:editId="08219AA1">
           <wp:simplePos x="0" y="0"/>
           <wp:positionH relativeFrom="column">
             <wp:posOffset>-7620</wp:posOffset>
@@ -14462,12 +14385,12 @@
     <w:r>
       <w:rPr>
         <w:noProof/>
-        <w:lang w:val="en-US"/>
+        <w:lang w:eastAsia="en-GB"/>
       </w:rPr>
       <mc:AlternateContent>
         <mc:Choice Requires="wps">
           <w:drawing>
-            <wp:anchor distT="0" distB="0" distL="114300" distR="114300" simplePos="0" relativeHeight="251664384" behindDoc="0" locked="0" layoutInCell="1" allowOverlap="1" wp14:anchorId="6CA62211" wp14:editId="3C75D824">
+            <wp:anchor distT="0" distB="0" distL="114300" distR="114300" simplePos="0" relativeHeight="251664384" behindDoc="0" locked="0" layoutInCell="1" allowOverlap="1" wp14:anchorId="0C35CF55" wp14:editId="075FB63E">
               <wp:simplePos x="0" y="0"/>
               <wp:positionH relativeFrom="column">
                 <wp:posOffset>-981710</wp:posOffset>
@@ -14613,7 +14536,7 @@
 </file>
 
 <file path=word/footer2.xml><?xml version="1.0" encoding="utf-8"?>
-<w:ftr xmlns:wpc="http://schemas.microsoft.com/office/word/2010/wordprocessingCanvas" xmlns:mc="http://schemas.openxmlformats.org/markup-compatibility/2006" xmlns:o="urn:schemas-microsoft-com:office:office" xmlns:r="http://schemas.openxmlformats.org/officeDocument/2006/relationships" xmlns:m="http://schemas.openxmlformats.org/officeDocument/2006/math" xmlns:v="urn:schemas-microsoft-com:vml" xmlns:wp14="http://schemas.microsoft.com/office/word/2010/wordprocessingDrawing" xmlns:wp="http://schemas.openxmlformats.org/drawingml/2006/wordprocessingDrawing" xmlns:w10="urn:schemas-microsoft-com:office:word" xmlns:w="http://schemas.openxmlformats.org/wordprocessingml/2006/main" xmlns:w14="http://schemas.microsoft.com/office/word/2010/wordml" xmlns:wpg="http://schemas.microsoft.com/office/word/2010/wordprocessingGroup" xmlns:wpi="http://schemas.microsoft.com/office/word/2010/wordprocessingInk" xmlns:wne="http://schemas.microsoft.com/office/word/2006/wordml" xmlns:wps="http://schemas.microsoft.com/office/word/2010/wordprocessingShape" mc:Ignorable="w14 wp14">
+<w:ftr xmlns:wpc="http://schemas.microsoft.com/office/word/2010/wordprocessingCanvas" xmlns:mo="http://schemas.microsoft.com/office/mac/office/2008/main" xmlns:mc="http://schemas.openxmlformats.org/markup-compatibility/2006" xmlns:mv="urn:schemas-microsoft-com:mac:vml" xmlns:o="urn:schemas-microsoft-com:office:office" xmlns:r="http://schemas.openxmlformats.org/officeDocument/2006/relationships" xmlns:m="http://schemas.openxmlformats.org/officeDocument/2006/math" xmlns:v="urn:schemas-microsoft-com:vml" xmlns:wp14="http://schemas.microsoft.com/office/word/2010/wordprocessingDrawing" xmlns:wp="http://schemas.openxmlformats.org/drawingml/2006/wordprocessingDrawing" xmlns:w10="urn:schemas-microsoft-com:office:word" xmlns:w="http://schemas.openxmlformats.org/wordprocessingml/2006/main" xmlns:w14="http://schemas.microsoft.com/office/word/2010/wordml" xmlns:w15="http://schemas.microsoft.com/office/word/2012/wordml" xmlns:wpg="http://schemas.microsoft.com/office/word/2010/wordprocessingGroup" xmlns:wpi="http://schemas.microsoft.com/office/word/2010/wordprocessingInk" xmlns:wne="http://schemas.microsoft.com/office/word/2006/wordml" xmlns:wps="http://schemas.microsoft.com/office/word/2010/wordprocessingShape" mc:Ignorable="w14 w15 wp14">
   <w:tbl>
     <w:tblPr>
       <w:tblStyle w:val="TableGrid"/>
@@ -14647,12 +14570,12 @@
           <w:r>
             <w:rPr>
               <w:noProof/>
-              <w:lang w:val="en-US"/>
+              <w:lang w:eastAsia="en-GB"/>
             </w:rPr>
             <mc:AlternateContent>
               <mc:Choice Requires="wpg">
                 <w:drawing>
-                  <wp:anchor distT="0" distB="0" distL="114300" distR="114300" simplePos="0" relativeHeight="251684864" behindDoc="0" locked="0" layoutInCell="1" allowOverlap="1" wp14:anchorId="5F37F0E8" wp14:editId="0021D757">
+                  <wp:anchor distT="0" distB="0" distL="114300" distR="114300" simplePos="0" relativeHeight="251684864" behindDoc="0" locked="0" layoutInCell="1" allowOverlap="1" wp14:anchorId="59CA778C" wp14:editId="475929EC">
                     <wp:simplePos x="0" y="0"/>
                     <wp:positionH relativeFrom="column">
                       <wp:posOffset>-90170</wp:posOffset>
@@ -14869,13 +14792,13 @@
               </mc:Choice>
               <mc:Fallback>
                 <w:pict>
-                  <v:group id="Group 7" o:spid="_x0000_s1026" style="position:absolute;margin-left:-7.1pt;margin-top:-3.7pt;width:129pt;height:38.45pt;z-index:251684864;mso-width-relative:margin;mso-height-relative:margin" coordsize="16379,4886" o:gfxdata="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">
-                    <v:group id="Group 5" o:spid="_x0000_s1027" style="position:absolute;width:16379;height:4886" coordsize="16379,4886" o:gfxdata="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">
-                      <v:shapetype id="_x0000_t202" coordsize="21600,21600" o:spt="202" path="m,l,21600r21600,l21600,xe">
+                  <v:group w14:anchorId="59CA778C" id="Group 7" o:spid="_x0000_s1026" style="position:absolute;margin-left:-7.1pt;margin-top:-3.65pt;width:129pt;height:38.45pt;z-index:251684864;mso-width-relative:margin;mso-height-relative:margin" coordsize="1637983,488609" o:gfxdata="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">
+                    <v:group id="Group 5" o:spid="_x0000_s1027" style="position:absolute;width:1637983;height:488609" coordsize="1637983,488609" o:gfxdata="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">
+                      <v:shapetype id="_x0000_t202" coordsize="21600,21600" o:spt="202" path="m0,0l0,21600,21600,21600,21600,0xe">
                         <v:stroke joinstyle="miter"/>
                         <v:path gradientshapeok="t" o:connecttype="rect"/>
                       </v:shapetype>
-                      <v:shape id="Text Box 2" o:spid="_x0000_s1028" type="#_x0000_t202" style="position:absolute;left:285;top:3762;width:16094;height:1124;visibility:visible;mso-wrap-style:square;v-text-anchor:top" o:gfxdata="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" filled="f" stroked="f" strokeweight=".5pt">
+                      <v:shape id="Text Box 2" o:spid="_x0000_s1028" type="#_x0000_t202" style="position:absolute;left:28575;top:376238;width:1609408;height:112371;visibility:visible;mso-wrap-style:square;v-text-anchor:top" o:gfxdata="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" filled="f" stroked="f" strokeweight=".5pt">
                         <v:textbox inset="0,0,0,0">
                           <w:txbxContent>
                             <w:p>
@@ -14905,7 +14828,7 @@
                           </w:txbxContent>
                         </v:textbox>
                       </v:shape>
-                      <v:line id="Straight Connector 3" o:spid="_x0000_s1029" style="position:absolute;visibility:visible;mso-wrap-style:square" from="8858,904" to="8858,3238" o:connectortype="straight" o:gfxdata="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" strokecolor="#d8d8d8 [2732]" strokeweight=".25pt"/>
+                      <v:line id="Straight Connector 3" o:spid="_x0000_s1029" style="position:absolute;visibility:visible;mso-wrap-style:square" from="885825,90488" to="885825,323850" o:connectortype="straight" o:gfxdata="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" strokecolor="#d8d8d8 [2732]" strokeweight=".25pt"/>
                       <v:shapetype id="_x0000_t75" coordsize="21600,21600" o:spt="75" o:preferrelative="t" path="m@4@5l@4@11@9@11@9@5xe" filled="f" stroked="f">
                         <v:stroke joinstyle="miter"/>
                         <v:formulas>
@@ -14925,12 +14848,12 @@
                         <v:path o:extrusionok="f" gradientshapeok="t" o:connecttype="rect"/>
                         <o:lock v:ext="edit" aspectratio="t"/>
                       </v:shapetype>
-                      <v:shape id="Picture 4" o:spid="_x0000_s1030" type="#_x0000_t75" style="position:absolute;width:8286;height:4333;visibility:visible;mso-wrap-style:square" o:gfxdata="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">
+                      <v:shape id="Picture 4" o:spid="_x0000_s1030" type="#_x0000_t75" style="position:absolute;width:828675;height:433388;visibility:visible;mso-wrap-style:square" o:gfxdata="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">
                         <v:imagedata r:id="rId3" o:title="" cropright="4183f"/>
                         <v:path arrowok="t"/>
                       </v:shape>
                     </v:group>
-                    <v:shape id="Picture 6" o:spid="_x0000_s1031" type="#_x0000_t75" style="position:absolute;left:9715;top:1381;width:6287;height:2048;visibility:visible;mso-wrap-style:square" o:gfxdata="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">
+                    <v:shape id="Picture 6" o:spid="_x0000_s1031" type="#_x0000_t75" style="position:absolute;left:971550;top:138113;width:628650;height:204787;visibility:visible;mso-wrap-style:square" o:gfxdata="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">
                       <v:imagedata r:id="rId4" o:title=""/>
                       <v:path arrowok="t"/>
                     </v:shape>
@@ -14959,10 +14882,10 @@
           <w:r>
             <w:rPr>
               <w:noProof/>
-              <w:lang w:val="en-US"/>
+              <w:lang w:eastAsia="en-GB"/>
             </w:rPr>
             <w:drawing>
-              <wp:inline distT="0" distB="0" distL="0" distR="0" wp14:anchorId="2D4EDD07" wp14:editId="458226C4">
+              <wp:inline distT="0" distB="0" distL="0" distR="0" wp14:anchorId="42AA2A6F" wp14:editId="152ACD27">
                 <wp:extent cx="423862" cy="423862"/>
                 <wp:effectExtent l="0" t="0" r="0" b="0"/>
                 <wp:docPr id="1048" name="Picture 1048"/>
@@ -15108,7 +15031,7 @@
 </file>
 
 <file path=word/footer3.xml><?xml version="1.0" encoding="utf-8"?>
-<w:ftr xmlns:wpc="http://schemas.microsoft.com/office/word/2010/wordprocessingCanvas" xmlns:mc="http://schemas.openxmlformats.org/markup-compatibility/2006" xmlns:o="urn:schemas-microsoft-com:office:office" xmlns:r="http://schemas.openxmlformats.org/officeDocument/2006/relationships" xmlns:m="http://schemas.openxmlformats.org/officeDocument/2006/math" xmlns:v="urn:schemas-microsoft-com:vml" xmlns:wp14="http://schemas.microsoft.com/office/word/2010/wordprocessingDrawing" xmlns:wp="http://schemas.openxmlformats.org/drawingml/2006/wordprocessingDrawing" xmlns:w10="urn:schemas-microsoft-com:office:word" xmlns:w="http://schemas.openxmlformats.org/wordprocessingml/2006/main" xmlns:w14="http://schemas.microsoft.com/office/word/2010/wordml" xmlns:wpg="http://schemas.microsoft.com/office/word/2010/wordprocessingGroup" xmlns:wpi="http://schemas.microsoft.com/office/word/2010/wordprocessingInk" xmlns:wne="http://schemas.microsoft.com/office/word/2006/wordml" xmlns:wps="http://schemas.microsoft.com/office/word/2010/wordprocessingShape" mc:Ignorable="w14 wp14">
+<w:ftr xmlns:wpc="http://schemas.microsoft.com/office/word/2010/wordprocessingCanvas" xmlns:mo="http://schemas.microsoft.com/office/mac/office/2008/main" xmlns:mc="http://schemas.openxmlformats.org/markup-compatibility/2006" xmlns:mv="urn:schemas-microsoft-com:mac:vml" xmlns:o="urn:schemas-microsoft-com:office:office" xmlns:r="http://schemas.openxmlformats.org/officeDocument/2006/relationships" xmlns:m="http://schemas.openxmlformats.org/officeDocument/2006/math" xmlns:v="urn:schemas-microsoft-com:vml" xmlns:wp14="http://schemas.microsoft.com/office/word/2010/wordprocessingDrawing" xmlns:wp="http://schemas.openxmlformats.org/drawingml/2006/wordprocessingDrawing" xmlns:w10="urn:schemas-microsoft-com:office:word" xmlns:w="http://schemas.openxmlformats.org/wordprocessingml/2006/main" xmlns:w14="http://schemas.microsoft.com/office/word/2010/wordml" xmlns:w15="http://schemas.microsoft.com/office/word/2012/wordml" xmlns:wpg="http://schemas.microsoft.com/office/word/2010/wordprocessingGroup" xmlns:wpi="http://schemas.microsoft.com/office/word/2010/wordprocessingInk" xmlns:wne="http://schemas.microsoft.com/office/word/2006/wordml" xmlns:wps="http://schemas.microsoft.com/office/word/2010/wordprocessingShape" mc:Ignorable="w14 w15 wp14">
   <w:tbl>
     <w:tblPr>
       <w:tblStyle w:val="TableGrid"/>
@@ -15142,12 +15065,12 @@
           <w:r>
             <w:rPr>
               <w:noProof/>
-              <w:lang w:val="en-US"/>
+              <w:lang w:eastAsia="en-GB"/>
             </w:rPr>
             <mc:AlternateContent>
               <mc:Choice Requires="wpg">
                 <w:drawing>
-                  <wp:anchor distT="0" distB="0" distL="114300" distR="114300" simplePos="0" relativeHeight="251686912" behindDoc="0" locked="0" layoutInCell="1" allowOverlap="1" wp14:anchorId="7EBD2A2D" wp14:editId="3A080426">
+                  <wp:anchor distT="0" distB="0" distL="114300" distR="114300" simplePos="0" relativeHeight="251686912" behindDoc="0" locked="0" layoutInCell="1" allowOverlap="1" wp14:anchorId="260D0911" wp14:editId="5D2197FB">
                     <wp:simplePos x="0" y="0"/>
                     <wp:positionH relativeFrom="column">
                       <wp:posOffset>-90487</wp:posOffset>
@@ -15454,10 +15377,10 @@
           <w:r>
             <w:rPr>
               <w:noProof/>
-              <w:lang w:val="en-US"/>
+              <w:lang w:eastAsia="en-GB"/>
             </w:rPr>
             <w:drawing>
-              <wp:inline distT="0" distB="0" distL="0" distR="0" wp14:anchorId="6093ECC3" wp14:editId="25EECF35">
+              <wp:inline distT="0" distB="0" distL="0" distR="0" wp14:anchorId="6CD06AF9" wp14:editId="12A4B6CA">
                 <wp:extent cx="423862" cy="423862"/>
                 <wp:effectExtent l="0" t="0" r="0" b="0"/>
                 <wp:docPr id="1027" name="Picture 1027"/>
@@ -15556,7 +15479,7 @@
                 <w:rPr>
                   <w:noProof/>
                 </w:rPr>
-                <w:t>8</w:t>
+                <w:t>7</w:t>
               </w:r>
               <w:r>
                 <w:rPr>
@@ -15589,7 +15512,7 @@
 </file>
 
 <file path=word/footnotes.xml><?xml version="1.0" encoding="utf-8"?>
-<w:footnotes xmlns:wpc="http://schemas.microsoft.com/office/word/2010/wordprocessingCanvas" xmlns:mc="http://schemas.openxmlformats.org/markup-compatibility/2006" xmlns:o="urn:schemas-microsoft-com:office:office" xmlns:r="http://schemas.openxmlformats.org/officeDocument/2006/relationships" xmlns:m="http://schemas.openxmlformats.org/officeDocument/2006/math" xmlns:v="urn:schemas-microsoft-com:vml" xmlns:wp14="http://schemas.microsoft.com/office/word/2010/wordprocessingDrawing" xmlns:wp="http://schemas.openxmlformats.org/drawingml/2006/wordprocessingDrawing" xmlns:w10="urn:schemas-microsoft-com:office:word" xmlns:w="http://schemas.openxmlformats.org/wordprocessingml/2006/main" xmlns:w14="http://schemas.microsoft.com/office/word/2010/wordml" xmlns:wpg="http://schemas.microsoft.com/office/word/2010/wordprocessingGroup" xmlns:wpi="http://schemas.microsoft.com/office/word/2010/wordprocessingInk" xmlns:wne="http://schemas.microsoft.com/office/word/2006/wordml" xmlns:wps="http://schemas.microsoft.com/office/word/2010/wordprocessingShape" mc:Ignorable="w14 wp14">
+<w:footnotes xmlns:wpc="http://schemas.microsoft.com/office/word/2010/wordprocessingCanvas" xmlns:mo="http://schemas.microsoft.com/office/mac/office/2008/main" xmlns:mc="http://schemas.openxmlformats.org/markup-compatibility/2006" xmlns:mv="urn:schemas-microsoft-com:mac:vml" xmlns:o="urn:schemas-microsoft-com:office:office" xmlns:r="http://schemas.openxmlformats.org/officeDocument/2006/relationships" xmlns:m="http://schemas.openxmlformats.org/officeDocument/2006/math" xmlns:v="urn:schemas-microsoft-com:vml" xmlns:wp14="http://schemas.microsoft.com/office/word/2010/wordprocessingDrawing" xmlns:wp="http://schemas.openxmlformats.org/drawingml/2006/wordprocessingDrawing" xmlns:w10="urn:schemas-microsoft-com:office:word" xmlns:w="http://schemas.openxmlformats.org/wordprocessingml/2006/main" xmlns:w14="http://schemas.microsoft.com/office/word/2010/wordml" xmlns:w15="http://schemas.microsoft.com/office/word/2012/wordml" xmlns:wpg="http://schemas.microsoft.com/office/word/2010/wordprocessingGroup" xmlns:wpi="http://schemas.microsoft.com/office/word/2010/wordprocessingInk" xmlns:wne="http://schemas.microsoft.com/office/word/2006/wordml" xmlns:wps="http://schemas.microsoft.com/office/word/2010/wordprocessingShape" mc:Ignorable="w14 w15 wp14">
   <w:footnote w:type="separator" w:id="-1">
     <w:p>
       <w:r>
@@ -15683,7 +15606,7 @@
 </file>
 
 <file path=word/header1.xml><?xml version="1.0" encoding="utf-8"?>
-<w:hdr xmlns:wpc="http://schemas.microsoft.com/office/word/2010/wordprocessingCanvas" xmlns:mc="http://schemas.openxmlformats.org/markup-compatibility/2006" xmlns:o="urn:schemas-microsoft-com:office:office" xmlns:r="http://schemas.openxmlformats.org/officeDocument/2006/relationships" xmlns:m="http://schemas.openxmlformats.org/officeDocument/2006/math" xmlns:v="urn:schemas-microsoft-com:vml" xmlns:wp14="http://schemas.microsoft.com/office/word/2010/wordprocessingDrawing" xmlns:wp="http://schemas.openxmlformats.org/drawingml/2006/wordprocessingDrawing" xmlns:w10="urn:schemas-microsoft-com:office:word" xmlns:w="http://schemas.openxmlformats.org/wordprocessingml/2006/main" xmlns:w14="http://schemas.microsoft.com/office/word/2010/wordml" xmlns:wpg="http://schemas.microsoft.com/office/word/2010/wordprocessingGroup" xmlns:wpi="http://schemas.microsoft.com/office/word/2010/wordprocessingInk" xmlns:wne="http://schemas.microsoft.com/office/word/2006/wordml" xmlns:wps="http://schemas.microsoft.com/office/word/2010/wordprocessingShape" mc:Ignorable="w14 wp14">
+<w:hdr xmlns:wpc="http://schemas.microsoft.com/office/word/2010/wordprocessingCanvas" xmlns:mo="http://schemas.microsoft.com/office/mac/office/2008/main" xmlns:mc="http://schemas.openxmlformats.org/markup-compatibility/2006" xmlns:mv="urn:schemas-microsoft-com:mac:vml" xmlns:o="urn:schemas-microsoft-com:office:office" xmlns:r="http://schemas.openxmlformats.org/officeDocument/2006/relationships" xmlns:m="http://schemas.openxmlformats.org/officeDocument/2006/math" xmlns:v="urn:schemas-microsoft-com:vml" xmlns:wp14="http://schemas.microsoft.com/office/word/2010/wordprocessingDrawing" xmlns:wp="http://schemas.openxmlformats.org/drawingml/2006/wordprocessingDrawing" xmlns:w10="urn:schemas-microsoft-com:office:word" xmlns:w="http://schemas.openxmlformats.org/wordprocessingml/2006/main" xmlns:w14="http://schemas.microsoft.com/office/word/2010/wordml" xmlns:w15="http://schemas.microsoft.com/office/word/2012/wordml" xmlns:wpg="http://schemas.microsoft.com/office/word/2010/wordprocessingGroup" xmlns:wpi="http://schemas.microsoft.com/office/word/2010/wordprocessingInk" xmlns:wne="http://schemas.microsoft.com/office/word/2006/wordml" xmlns:wps="http://schemas.microsoft.com/office/word/2010/wordprocessingShape" mc:Ignorable="w14 w15 wp14">
   <w:p>
     <w:pPr>
       <w:pStyle w:val="Header"/>
@@ -15692,10 +15615,10 @@
     <w:r>
       <w:rPr>
         <w:noProof/>
-        <w:lang w:val="en-US"/>
+        <w:lang w:eastAsia="en-GB"/>
       </w:rPr>
       <w:drawing>
-        <wp:inline distT="0" distB="0" distL="0" distR="0" wp14:anchorId="70D28932" wp14:editId="57E647B6">
+        <wp:inline distT="0" distB="0" distL="0" distR="0" wp14:anchorId="41B95727" wp14:editId="7E514822">
           <wp:extent cx="2256312" cy="748145"/>
           <wp:effectExtent l="0" t="0" r="0" b="0"/>
           <wp:docPr id="16" name="Picture 16"/>
@@ -15754,7 +15677,7 @@
 </file>
 
 <file path=word/header2.xml><?xml version="1.0" encoding="utf-8"?>
-<w:hdr xmlns:wpc="http://schemas.microsoft.com/office/word/2010/wordprocessingCanvas" xmlns:mc="http://schemas.openxmlformats.org/markup-compatibility/2006" xmlns:o="urn:schemas-microsoft-com:office:office" xmlns:r="http://schemas.openxmlformats.org/officeDocument/2006/relationships" xmlns:m="http://schemas.openxmlformats.org/officeDocument/2006/math" xmlns:v="urn:schemas-microsoft-com:vml" xmlns:wp14="http://schemas.microsoft.com/office/word/2010/wordprocessingDrawing" xmlns:wp="http://schemas.openxmlformats.org/drawingml/2006/wordprocessingDrawing" xmlns:w10="urn:schemas-microsoft-com:office:word" xmlns:w="http://schemas.openxmlformats.org/wordprocessingml/2006/main" xmlns:w14="http://schemas.microsoft.com/office/word/2010/wordml" xmlns:wpg="http://schemas.microsoft.com/office/word/2010/wordprocessingGroup" xmlns:wpi="http://schemas.microsoft.com/office/word/2010/wordprocessingInk" xmlns:wne="http://schemas.microsoft.com/office/word/2006/wordml" xmlns:wps="http://schemas.microsoft.com/office/word/2010/wordprocessingShape" mc:Ignorable="w14 wp14">
+<w:hdr xmlns:wpc="http://schemas.microsoft.com/office/word/2010/wordprocessingCanvas" xmlns:mo="http://schemas.microsoft.com/office/mac/office/2008/main" xmlns:mc="http://schemas.openxmlformats.org/markup-compatibility/2006" xmlns:mv="urn:schemas-microsoft-com:mac:vml" xmlns:o="urn:schemas-microsoft-com:office:office" xmlns:r="http://schemas.openxmlformats.org/officeDocument/2006/relationships" xmlns:m="http://schemas.openxmlformats.org/officeDocument/2006/math" xmlns:v="urn:schemas-microsoft-com:vml" xmlns:wp14="http://schemas.microsoft.com/office/word/2010/wordprocessingDrawing" xmlns:wp="http://schemas.openxmlformats.org/drawingml/2006/wordprocessingDrawing" xmlns:w10="urn:schemas-microsoft-com:office:word" xmlns:w="http://schemas.openxmlformats.org/wordprocessingml/2006/main" xmlns:w14="http://schemas.microsoft.com/office/word/2010/wordml" xmlns:w15="http://schemas.microsoft.com/office/word/2012/wordml" xmlns:wpg="http://schemas.microsoft.com/office/word/2010/wordprocessingGroup" xmlns:wpi="http://schemas.microsoft.com/office/word/2010/wordprocessingInk" xmlns:wne="http://schemas.microsoft.com/office/word/2006/wordml" xmlns:wps="http://schemas.microsoft.com/office/word/2010/wordprocessingShape" mc:Ignorable="w14 w15 wp14">
   <w:p>
     <w:pPr>
       <w:pStyle w:val="Header"/>
@@ -15762,10 +15685,10 @@
     <w:r>
       <w:rPr>
         <w:noProof/>
-        <w:lang w:val="en-US"/>
+        <w:lang w:eastAsia="en-GB"/>
       </w:rPr>
       <w:drawing>
-        <wp:inline distT="0" distB="0" distL="0" distR="0" wp14:anchorId="7CCB0A95" wp14:editId="146201E0">
+        <wp:inline distT="0" distB="0" distL="0" distR="0" wp14:anchorId="7DDF0B23" wp14:editId="70BB3AC4">
           <wp:extent cx="5429250" cy="2095500"/>
           <wp:effectExtent l="0" t="0" r="0" b="0"/>
           <wp:docPr id="18" name="Picture 18"/>
@@ -15811,7 +15734,7 @@
 </file>
 
 <file path=word/numbering.xml><?xml version="1.0" encoding="utf-8"?>
-<w:numbering xmlns:wpc="http://schemas.microsoft.com/office/word/2010/wordprocessingCanvas" xmlns:mc="http://schemas.openxmlformats.org/markup-compatibility/2006" xmlns:o="urn:schemas-microsoft-com:office:office" xmlns:r="http://schemas.openxmlformats.org/officeDocument/2006/relationships" xmlns:m="http://schemas.openxmlformats.org/officeDocument/2006/math" xmlns:v="urn:schemas-microsoft-com:vml" xmlns:wp14="http://schemas.microsoft.com/office/word/2010/wordprocessingDrawing" xmlns:wp="http://schemas.openxmlformats.org/drawingml/2006/wordprocessingDrawing" xmlns:w10="urn:schemas-microsoft-com:office:word" xmlns:w="http://schemas.openxmlformats.org/wordprocessingml/2006/main" xmlns:w14="http://schemas.microsoft.com/office/word/2010/wordml" xmlns:wpg="http://schemas.microsoft.com/office/word/2010/wordprocessingGroup" xmlns:wpi="http://schemas.microsoft.com/office/word/2010/wordprocessingInk" xmlns:wne="http://schemas.microsoft.com/office/word/2006/wordml" xmlns:wps="http://schemas.microsoft.com/office/word/2010/wordprocessingShape" mc:Ignorable="w14 wp14">
+<w:numbering xmlns:wpc="http://schemas.microsoft.com/office/word/2010/wordprocessingCanvas" xmlns:mo="http://schemas.microsoft.com/office/mac/office/2008/main" xmlns:mc="http://schemas.openxmlformats.org/markup-compatibility/2006" xmlns:mv="urn:schemas-microsoft-com:mac:vml" xmlns:o="urn:schemas-microsoft-com:office:office" xmlns:r="http://schemas.openxmlformats.org/officeDocument/2006/relationships" xmlns:m="http://schemas.openxmlformats.org/officeDocument/2006/math" xmlns:v="urn:schemas-microsoft-com:vml" xmlns:wp14="http://schemas.microsoft.com/office/word/2010/wordprocessingDrawing" xmlns:wp="http://schemas.openxmlformats.org/drawingml/2006/wordprocessingDrawing" xmlns:w10="urn:schemas-microsoft-com:office:word" xmlns:w="http://schemas.openxmlformats.org/wordprocessingml/2006/main" xmlns:w14="http://schemas.microsoft.com/office/word/2010/wordml" xmlns:w15="http://schemas.microsoft.com/office/word/2012/wordml" xmlns:wpg="http://schemas.microsoft.com/office/word/2010/wordprocessingGroup" xmlns:wpi="http://schemas.microsoft.com/office/word/2010/wordprocessingInk" xmlns:wne="http://schemas.microsoft.com/office/word/2006/wordml" xmlns:wps="http://schemas.microsoft.com/office/word/2010/wordprocessingShape" mc:Ignorable="w14 w15 wp14">
   <w:abstractNum w:abstractNumId="0">
     <w:nsid w:val="04A602A4"/>
     <w:multiLevelType w:val="hybridMultilevel"/>
@@ -18038,7 +17961,7 @@
 </file>
 
 <file path=word/styles.xml><?xml version="1.0" encoding="utf-8"?>
-<w:styles xmlns:mc="http://schemas.openxmlformats.org/markup-compatibility/2006" xmlns:r="http://schemas.openxmlformats.org/officeDocument/2006/relationships" xmlns:w="http://schemas.openxmlformats.org/wordprocessingml/2006/main" xmlns:w14="http://schemas.microsoft.com/office/word/2010/wordml" mc:Ignorable="w14">
+<w:styles xmlns:mc="http://schemas.openxmlformats.org/markup-compatibility/2006" xmlns:r="http://schemas.openxmlformats.org/officeDocument/2006/relationships" xmlns:w="http://schemas.openxmlformats.org/wordprocessingml/2006/main" xmlns:w14="http://schemas.microsoft.com/office/word/2010/wordml" xmlns:w15="http://schemas.microsoft.com/office/word/2012/wordml" mc:Ignorable="w14 w15">
   <w:docDefaults>
     <w:rPrDefault>
       <w:rPr>
@@ -18054,144 +17977,389 @@
       </w:pPr>
     </w:pPrDefault>
   </w:docDefaults>
-  <w:latentStyles w:defLockedState="0" w:defUIPriority="99" w:defSemiHidden="1" w:defUnhideWhenUsed="1" w:defQFormat="0" w:count="267">
-    <w:lsdException w:name="Normal" w:semiHidden="0" w:uiPriority="0" w:unhideWhenUsed="0" w:qFormat="1"/>
-    <w:lsdException w:name="heading 1" w:semiHidden="0" w:uiPriority="9" w:unhideWhenUsed="0" w:qFormat="1"/>
-    <w:lsdException w:name="heading 2" w:uiPriority="9" w:qFormat="1"/>
-    <w:lsdException w:name="heading 3" w:uiPriority="9" w:qFormat="1"/>
-    <w:lsdException w:name="heading 4" w:uiPriority="9" w:qFormat="1"/>
-    <w:lsdException w:name="heading 5" w:uiPriority="9" w:qFormat="1"/>
-    <w:lsdException w:name="heading 6" w:uiPriority="9" w:qFormat="1"/>
-    <w:lsdException w:name="heading 7" w:uiPriority="9" w:qFormat="1"/>
-    <w:lsdException w:name="heading 8" w:uiPriority="9" w:qFormat="1"/>
-    <w:lsdException w:name="heading 9" w:uiPriority="9" w:qFormat="1"/>
-    <w:lsdException w:name="toc 1" w:uiPriority="39"/>
-    <w:lsdException w:name="toc 2" w:uiPriority="39"/>
-    <w:lsdException w:name="toc 3" w:uiPriority="39"/>
-    <w:lsdException w:name="toc 4" w:uiPriority="39"/>
-    <w:lsdException w:name="toc 5" w:uiPriority="39"/>
-    <w:lsdException w:name="toc 6" w:uiPriority="39"/>
-    <w:lsdException w:name="toc 7" w:uiPriority="39"/>
-    <w:lsdException w:name="toc 8" w:uiPriority="39"/>
-    <w:lsdException w:name="toc 9" w:uiPriority="39"/>
-    <w:lsdException w:name="caption" w:uiPriority="35" w:qFormat="1"/>
-    <w:lsdException w:name="Title" w:semiHidden="0" w:uiPriority="10" w:unhideWhenUsed="0" w:qFormat="1"/>
-    <w:lsdException w:name="Default Paragraph Font" w:uiPriority="1"/>
-    <w:lsdException w:name="Subtitle" w:semiHidden="0" w:uiPriority="11" w:unhideWhenUsed="0" w:qFormat="1"/>
-    <w:lsdException w:name="Strong" w:semiHidden="0" w:uiPriority="22" w:unhideWhenUsed="0" w:qFormat="1"/>
-    <w:lsdException w:name="Emphasis" w:semiHidden="0" w:uiPriority="20" w:unhideWhenUsed="0" w:qFormat="1"/>
-    <w:lsdException w:name="Table Grid" w:semiHidden="0" w:uiPriority="59" w:unhideWhenUsed="0"/>
-    <w:lsdException w:name="Placeholder Text" w:unhideWhenUsed="0"/>
-    <w:lsdException w:name="No Spacing" w:semiHidden="0" w:uiPriority="1" w:unhideWhenUsed="0" w:qFormat="1"/>
-    <w:lsdException w:name="Light Shading" w:semiHidden="0" w:uiPriority="60" w:unhideWhenUsed="0"/>
-    <w:lsdException w:name="Light List" w:semiHidden="0" w:uiPriority="61" w:unhideWhenUsed="0"/>
-    <w:lsdException w:name="Light Grid" w:semiHidden="0" w:uiPriority="62" w:unhideWhenUsed="0"/>
-    <w:lsdException w:name="Medium Shading 1" w:semiHidden="0" w:uiPriority="63" w:unhideWhenUsed="0"/>
-    <w:lsdException w:name="Medium Shading 2" w:semiHidden="0" w:uiPriority="64" w:unhideWhenUsed="0"/>
-    <w:lsdException w:name="Medium List 1" w:semiHidden="0" w:uiPriority="65" w:unhideWhenUsed="0"/>
-    <w:lsdException w:name="Medium List 2" w:semiHidden="0" w:uiPriority="66" w:unhideWhenUsed="0"/>
-    <w:lsdException w:name="Medium Grid 1" w:semiHidden="0" w:uiPriority="67" w:unhideWhenUsed="0"/>
-    <w:lsdException w:name="Medium Grid 2" w:semiHidden="0" w:uiPriority="68" w:unhideWhenUsed="0"/>
-    <w:lsdException w:name="Medium Grid 3" w:semiHidden="0" w:uiPriority="69" w:unhideWhenUsed="0"/>
-    <w:lsdException w:name="Dark List" w:semiHidden="0" w:uiPriority="70" w:unhideWhenUsed="0"/>
-    <w:lsdException w:name="Colorful Shading" w:semiHidden="0" w:uiPriority="71" w:unhideWhenUsed="0"/>
-    <w:lsdException w:name="Colorful List" w:semiHidden="0" w:uiPriority="72" w:unhideWhenUsed="0"/>
-    <w:lsdException w:name="Colorful Grid" w:semiHidden="0" w:uiPriority="73" w:unhideWhenUsed="0"/>
-    <w:lsdException w:name="Light Shading Accent 1" w:semiHidden="0" w:uiPriority="60" w:unhideWhenUsed="0"/>
-    <w:lsdException w:name="Light List Accent 1" w:semiHidden="0" w:uiPriority="61" w:unhideWhenUsed="0"/>
-    <w:lsdException w:name="Light Grid Accent 1" w:semiHidden="0" w:uiPriority="62" w:unhideWhenUsed="0"/>
-    <w:lsdException w:name="Medium Shading 1 Accent 1" w:semiHidden="0" w:uiPriority="63" w:unhideWhenUsed="0"/>
-    <w:lsdException w:name="Medium Shading 2 Accent 1" w:semiHidden="0" w:uiPriority="64" w:unhideWhenUsed="0"/>
-    <w:lsdException w:name="Medium List 1 Accent 1" w:semiHidden="0" w:uiPriority="65" w:unhideWhenUsed="0"/>
-    <w:lsdException w:name="Revision" w:unhideWhenUsed="0"/>
-    <w:lsdException w:name="List Paragraph" w:semiHidden="0" w:uiPriority="34" w:unhideWhenUsed="0" w:qFormat="1"/>
-    <w:lsdException w:name="Quote" w:semiHidden="0" w:uiPriority="29" w:unhideWhenUsed="0" w:qFormat="1"/>
-    <w:lsdException w:name="Intense Quote" w:semiHidden="0" w:uiPriority="30" w:unhideWhenUsed="0" w:qFormat="1"/>
-    <w:lsdException w:name="Medium List 2 Accent 1" w:semiHidden="0" w:uiPriority="66" w:unhideWhenUsed="0"/>
-    <w:lsdException w:name="Medium Grid 1 Accent 1" w:semiHidden="0" w:uiPriority="67" w:unhideWhenUsed="0"/>
-    <w:lsdException w:name="Medium Grid 2 Accent 1" w:semiHidden="0" w:uiPriority="68" w:unhideWhenUsed="0"/>
-    <w:lsdException w:name="Medium Grid 3 Accent 1" w:semiHidden="0" w:uiPriority="69" w:unhideWhenUsed="0"/>
-    <w:lsdException w:name="Dark List Accent 1" w:semiHidden="0" w:uiPriority="70" w:unhideWhenUsed="0"/>
-    <w:lsdException w:name="Colorful Shading Accent 1" w:semiHidden="0" w:uiPriority="71" w:unhideWhenUsed="0"/>
-    <w:lsdException w:name="Colorful List Accent 1" w:semiHidden="0" w:uiPriority="72" w:unhideWhenUsed="0"/>
-    <w:lsdException w:name="Colorful Grid Accent 1" w:semiHidden="0" w:uiPriority="73" w:unhideWhenUsed="0"/>
-    <w:lsdException w:name="Light Shading Accent 2" w:semiHidden="0" w:uiPriority="60" w:unhideWhenUsed="0"/>
-    <w:lsdException w:name="Light List Accent 2" w:semiHidden="0" w:uiPriority="61" w:unhideWhenUsed="0"/>
-    <w:lsdException w:name="Light Grid Accent 2" w:semiHidden="0" w:uiPriority="62" w:unhideWhenUsed="0"/>
-    <w:lsdException w:name="Medium Shading 1 Accent 2" w:semiHidden="0" w:uiPriority="63" w:unhideWhenUsed="0"/>
-    <w:lsdException w:name="Medium Shading 2 Accent 2" w:semiHidden="0" w:uiPriority="64" w:unhideWhenUsed="0"/>
-    <w:lsdException w:name="Medium List 1 Accent 2" w:semiHidden="0" w:uiPriority="65" w:unhideWhenUsed="0"/>
-    <w:lsdException w:name="Medium List 2 Accent 2" w:semiHidden="0" w:uiPriority="66" w:unhideWhenUsed="0"/>
-    <w:lsdException w:name="Medium Grid 1 Accent 2" w:semiHidden="0" w:uiPriority="67" w:unhideWhenUsed="0"/>
-    <w:lsdException w:name="Medium Grid 2 Accent 2" w:semiHidden="0" w:uiPriority="68" w:unhideWhenUsed="0"/>
-    <w:lsdException w:name="Medium Grid 3 Accent 2" w:semiHidden="0" w:uiPriority="69" w:unhideWhenUsed="0"/>
-    <w:lsdException w:name="Dark List Accent 2" w:semiHidden="0" w:uiPriority="70" w:unhideWhenUsed="0"/>
-    <w:lsdException w:name="Colorful Shading Accent 2" w:semiHidden="0" w:uiPriority="71" w:unhideWhenUsed="0"/>
-    <w:lsdException w:name="Colorful List Accent 2" w:semiHidden="0" w:uiPriority="72" w:unhideWhenUsed="0"/>
-    <w:lsdException w:name="Colorful Grid Accent 2" w:semiHidden="0" w:uiPriority="73" w:unhideWhenUsed="0"/>
-    <w:lsdException w:name="Light Shading Accent 3" w:semiHidden="0" w:uiPriority="60" w:unhideWhenUsed="0"/>
-    <w:lsdException w:name="Light List Accent 3" w:semiHidden="0" w:uiPriority="61" w:unhideWhenUsed="0"/>
-    <w:lsdException w:name="Light Grid Accent 3" w:semiHidden="0" w:uiPriority="62" w:unhideWhenUsed="0"/>
-    <w:lsdException w:name="Medium Shading 1 Accent 3" w:semiHidden="0" w:uiPriority="63" w:unhideWhenUsed="0"/>
-    <w:lsdException w:name="Medium Shading 2 Accent 3" w:semiHidden="0" w:uiPriority="64" w:unhideWhenUsed="0"/>
-    <w:lsdException w:name="Medium List 1 Accent 3" w:semiHidden="0" w:uiPriority="65" w:unhideWhenUsed="0"/>
-    <w:lsdException w:name="Medium List 2 Accent 3" w:semiHidden="0" w:uiPriority="66" w:unhideWhenUsed="0"/>
-    <w:lsdException w:name="Medium Grid 1 Accent 3" w:semiHidden="0" w:uiPriority="67" w:unhideWhenUsed="0"/>
-    <w:lsdException w:name="Medium Grid 2 Accent 3" w:semiHidden="0" w:uiPriority="68" w:unhideWhenUsed="0"/>
-    <w:lsdException w:name="Medium Grid 3 Accent 3" w:semiHidden="0" w:uiPriority="69" w:unhideWhenUsed="0"/>
-    <w:lsdException w:name="Dark List Accent 3" w:semiHidden="0" w:uiPriority="70" w:unhideWhenUsed="0"/>
-    <w:lsdException w:name="Colorful Shading Accent 3" w:semiHidden="0" w:uiPriority="71" w:unhideWhenUsed="0"/>
-    <w:lsdException w:name="Colorful List Accent 3" w:semiHidden="0" w:uiPriority="72" w:unhideWhenUsed="0"/>
-    <w:lsdException w:name="Colorful Grid Accent 3" w:semiHidden="0" w:uiPriority="73" w:unhideWhenUsed="0"/>
-    <w:lsdException w:name="Light Shading Accent 4" w:semiHidden="0" w:uiPriority="60" w:unhideWhenUsed="0"/>
-    <w:lsdException w:name="Light List Accent 4" w:semiHidden="0" w:uiPriority="61" w:unhideWhenUsed="0"/>
-    <w:lsdException w:name="Light Grid Accent 4" w:semiHidden="0" w:uiPriority="62" w:unhideWhenUsed="0"/>
-    <w:lsdException w:name="Medium Shading 1 Accent 4" w:semiHidden="0" w:uiPriority="63" w:unhideWhenUsed="0"/>
-    <w:lsdException w:name="Medium Shading 2 Accent 4" w:semiHidden="0" w:uiPriority="64" w:unhideWhenUsed="0"/>
-    <w:lsdException w:name="Medium List 1 Accent 4" w:semiHidden="0" w:uiPriority="65" w:unhideWhenUsed="0"/>
-    <w:lsdException w:name="Medium List 2 Accent 4" w:semiHidden="0" w:uiPriority="66" w:unhideWhenUsed="0"/>
-    <w:lsdException w:name="Medium Grid 1 Accent 4" w:semiHidden="0" w:uiPriority="67" w:unhideWhenUsed="0"/>
-    <w:lsdException w:name="Medium Grid 2 Accent 4" w:semiHidden="0" w:uiPriority="68" w:unhideWhenUsed="0"/>
-    <w:lsdException w:name="Medium Grid 3 Accent 4" w:semiHidden="0" w:uiPriority="69" w:unhideWhenUsed="0"/>
-    <w:lsdException w:name="Dark List Accent 4" w:semiHidden="0" w:uiPriority="70" w:unhideWhenUsed="0"/>
-    <w:lsdException w:name="Colorful Shading Accent 4" w:semiHidden="0" w:uiPriority="71" w:unhideWhenUsed="0"/>
-    <w:lsdException w:name="Colorful List Accent 4" w:semiHidden="0" w:uiPriority="72" w:unhideWhenUsed="0"/>
-    <w:lsdException w:name="Colorful Grid Accent 4" w:semiHidden="0" w:uiPriority="73" w:unhideWhenUsed="0"/>
-    <w:lsdException w:name="Light Shading Accent 5" w:semiHidden="0" w:uiPriority="60" w:unhideWhenUsed="0"/>
-    <w:lsdException w:name="Light List Accent 5" w:semiHidden="0" w:uiPriority="61" w:unhideWhenUsed="0"/>
-    <w:lsdException w:name="Light Grid Accent 5" w:semiHidden="0" w:uiPriority="62" w:unhideWhenUsed="0"/>
-    <w:lsdException w:name="Medium Shading 1 Accent 5" w:semiHidden="0" w:uiPriority="63" w:unhideWhenUsed="0"/>
-    <w:lsdException w:name="Medium Shading 2 Accent 5" w:semiHidden="0" w:uiPriority="64" w:unhideWhenUsed="0"/>
-    <w:lsdException w:name="Medium List 1 Accent 5" w:semiHidden="0" w:uiPriority="65" w:unhideWhenUsed="0"/>
-    <w:lsdException w:name="Medium List 2 Accent 5" w:semiHidden="0" w:uiPriority="66" w:unhideWhenUsed="0"/>
-    <w:lsdException w:name="Medium Grid 1 Accent 5" w:semiHidden="0" w:uiPriority="67" w:unhideWhenUsed="0"/>
-    <w:lsdException w:name="Medium Grid 2 Accent 5" w:semiHidden="0" w:uiPriority="68" w:unhideWhenUsed="0"/>
-    <w:lsdException w:name="Medium Grid 3 Accent 5" w:semiHidden="0" w:uiPriority="69" w:unhideWhenUsed="0"/>
-    <w:lsdException w:name="Dark List Accent 5" w:semiHidden="0" w:uiPriority="70" w:unhideWhenUsed="0"/>
-    <w:lsdException w:name="Colorful Shading Accent 5" w:semiHidden="0" w:uiPriority="71" w:unhideWhenUsed="0"/>
-    <w:lsdException w:name="Colorful List Accent 5" w:semiHidden="0" w:uiPriority="72" w:unhideWhenUsed="0"/>
-    <w:lsdException w:name="Colorful Grid Accent 5" w:semiHidden="0" w:uiPriority="73" w:unhideWhenUsed="0"/>
-    <w:lsdException w:name="Light Shading Accent 6" w:semiHidden="0" w:uiPriority="60" w:unhideWhenUsed="0"/>
-    <w:lsdException w:name="Light List Accent 6" w:semiHidden="0" w:uiPriority="61" w:unhideWhenUsed="0"/>
-    <w:lsdException w:name="Light Grid Accent 6" w:semiHidden="0" w:uiPriority="62" w:unhideWhenUsed="0"/>
-    <w:lsdException w:name="Medium Shading 1 Accent 6" w:semiHidden="0" w:uiPriority="63" w:unhideWhenUsed="0"/>
-    <w:lsdException w:name="Medium Shading 2 Accent 6" w:semiHidden="0" w:uiPriority="64" w:unhideWhenUsed="0"/>
-    <w:lsdException w:name="Medium List 1 Accent 6" w:semiHidden="0" w:uiPriority="65" w:unhideWhenUsed="0"/>
-    <w:lsdException w:name="Medium List 2 Accent 6" w:semiHidden="0" w:uiPriority="66" w:unhideWhenUsed="0"/>
-    <w:lsdException w:name="Medium Grid 1 Accent 6" w:semiHidden="0" w:uiPriority="67" w:unhideWhenUsed="0"/>
-    <w:lsdException w:name="Medium Grid 2 Accent 6" w:semiHidden="0" w:uiPriority="68" w:unhideWhenUsed="0"/>
-    <w:lsdException w:name="Medium Grid 3 Accent 6" w:semiHidden="0" w:uiPriority="69" w:unhideWhenUsed="0"/>
-    <w:lsdException w:name="Dark List Accent 6" w:semiHidden="0" w:uiPriority="70" w:unhideWhenUsed="0"/>
-    <w:lsdException w:name="Colorful Shading Accent 6" w:semiHidden="0" w:uiPriority="71" w:unhideWhenUsed="0"/>
-    <w:lsdException w:name="Colorful List Accent 6" w:semiHidden="0" w:uiPriority="72" w:unhideWhenUsed="0"/>
-    <w:lsdException w:name="Colorful Grid Accent 6" w:semiHidden="0" w:uiPriority="73" w:unhideWhenUsed="0"/>
-    <w:lsdException w:name="Subtle Emphasis" w:semiHidden="0" w:uiPriority="19" w:unhideWhenUsed="0" w:qFormat="1"/>
-    <w:lsdException w:name="Intense Emphasis" w:semiHidden="0" w:uiPriority="21" w:unhideWhenUsed="0" w:qFormat="1"/>
-    <w:lsdException w:name="Subtle Reference" w:semiHidden="0" w:uiPriority="31" w:unhideWhenUsed="0" w:qFormat="1"/>
-    <w:lsdException w:name="Intense Reference" w:semiHidden="0" w:uiPriority="32" w:unhideWhenUsed="0" w:qFormat="1"/>
-    <w:lsdException w:name="Book Title" w:semiHidden="0" w:uiPriority="33" w:unhideWhenUsed="0" w:qFormat="1"/>
-    <w:lsdException w:name="Bibliography" w:uiPriority="37"/>
-    <w:lsdException w:name="TOC Heading" w:uiPriority="39" w:qFormat="1"/>
+  <w:latentStyles w:defLockedState="0" w:defUIPriority="99" w:defSemiHidden="0" w:defUnhideWhenUsed="0" w:defQFormat="0" w:count="382">
+    <w:lsdException w:name="Normal" w:uiPriority="0" w:qFormat="1"/>
+    <w:lsdException w:name="heading 1" w:uiPriority="9" w:qFormat="1"/>
+    <w:lsdException w:name="heading 2" w:semiHidden="1" w:uiPriority="9" w:unhideWhenUsed="1" w:qFormat="1"/>
+    <w:lsdException w:name="heading 3" w:semiHidden="1" w:uiPriority="9" w:unhideWhenUsed="1" w:qFormat="1"/>
+    <w:lsdException w:name="heading 4" w:semiHidden="1" w:uiPriority="9" w:unhideWhenUsed="1" w:qFormat="1"/>
+    <w:lsdException w:name="heading 5" w:semiHidden="1" w:uiPriority="9" w:unhideWhenUsed="1" w:qFormat="1"/>
+    <w:lsdException w:name="heading 6" w:semiHidden="1" w:uiPriority="9" w:unhideWhenUsed="1" w:qFormat="1"/>
+    <w:lsdException w:name="heading 7" w:semiHidden="1" w:uiPriority="9" w:unhideWhenUsed="1" w:qFormat="1"/>
+    <w:lsdException w:name="heading 8" w:semiHidden="1" w:uiPriority="9" w:unhideWhenUsed="1" w:qFormat="1"/>
+    <w:lsdException w:name="heading 9" w:semiHidden="1" w:uiPriority="9" w:unhideWhenUsed="1" w:qFormat="1"/>
+    <w:lsdException w:name="index 1" w:semiHidden="1" w:unhideWhenUsed="1"/>
+    <w:lsdException w:name="index 2" w:semiHidden="1" w:unhideWhenUsed="1"/>
+    <w:lsdException w:name="index 3" w:semiHidden="1" w:unhideWhenUsed="1"/>
+    <w:lsdException w:name="index 4" w:semiHidden="1" w:unhideWhenUsed="1"/>
+    <w:lsdException w:name="index 5" w:semiHidden="1" w:unhideWhenUsed="1"/>
+    <w:lsdException w:name="index 6" w:semiHidden="1" w:unhideWhenUsed="1"/>
+    <w:lsdException w:name="index 7" w:semiHidden="1" w:unhideWhenUsed="1"/>
+    <w:lsdException w:name="index 8" w:semiHidden="1" w:unhideWhenUsed="1"/>
+    <w:lsdException w:name="index 9" w:semiHidden="1" w:unhideWhenUsed="1"/>
+    <w:lsdException w:name="toc 1" w:semiHidden="1" w:uiPriority="39" w:unhideWhenUsed="1"/>
+    <w:lsdException w:name="toc 2" w:semiHidden="1" w:uiPriority="39" w:unhideWhenUsed="1"/>
+    <w:lsdException w:name="toc 3" w:semiHidden="1" w:uiPriority="39" w:unhideWhenUsed="1"/>
+    <w:lsdException w:name="toc 4" w:semiHidden="1" w:uiPriority="39" w:unhideWhenUsed="1"/>
+    <w:lsdException w:name="toc 5" w:semiHidden="1" w:uiPriority="39" w:unhideWhenUsed="1"/>
+    <w:lsdException w:name="toc 6" w:semiHidden="1" w:uiPriority="39" w:unhideWhenUsed="1"/>
+    <w:lsdException w:name="toc 7" w:semiHidden="1" w:uiPriority="39" w:unhideWhenUsed="1"/>
+    <w:lsdException w:name="toc 8" w:semiHidden="1" w:uiPriority="39" w:unhideWhenUsed="1"/>
+    <w:lsdException w:name="toc 9" w:semiHidden="1" w:uiPriority="39" w:unhideWhenUsed="1"/>
+    <w:lsdException w:name="Normal Indent" w:semiHidden="1" w:unhideWhenUsed="1"/>
+    <w:lsdException w:name="footnote text" w:semiHidden="1" w:unhideWhenUsed="1"/>
+    <w:lsdException w:name="annotation text" w:semiHidden="1" w:unhideWhenUsed="1"/>
+    <w:lsdException w:name="header" w:semiHidden="1" w:unhideWhenUsed="1"/>
+    <w:lsdException w:name="footer" w:semiHidden="1" w:unhideWhenUsed="1"/>
+    <w:lsdException w:name="index heading" w:semiHidden="1" w:unhideWhenUsed="1"/>
+    <w:lsdException w:name="caption" w:semiHidden="1" w:uiPriority="35" w:unhideWhenUsed="1" w:qFormat="1"/>
+    <w:lsdException w:name="table of figures" w:semiHidden="1" w:unhideWhenUsed="1"/>
+    <w:lsdException w:name="envelope address" w:semiHidden="1" w:unhideWhenUsed="1"/>
+    <w:lsdException w:name="envelope return" w:semiHidden="1" w:unhideWhenUsed="1"/>
+    <w:lsdException w:name="footnote reference" w:semiHidden="1" w:unhideWhenUsed="1"/>
+    <w:lsdException w:name="annotation reference" w:semiHidden="1" w:unhideWhenUsed="1"/>
+    <w:lsdException w:name="line number" w:semiHidden="1" w:unhideWhenUsed="1"/>
+    <w:lsdException w:name="page number" w:semiHidden="1" w:unhideWhenUsed="1"/>
+    <w:lsdException w:name="endnote reference" w:semiHidden="1" w:unhideWhenUsed="1"/>
+    <w:lsdException w:name="endnote text" w:semiHidden="1" w:unhideWhenUsed="1"/>
+    <w:lsdException w:name="table of authorities" w:semiHidden="1" w:unhideWhenUsed="1"/>
+    <w:lsdException w:name="macro" w:semiHidden="1" w:unhideWhenUsed="1"/>
+    <w:lsdException w:name="toa heading" w:semiHidden="1" w:unhideWhenUsed="1"/>
+    <w:lsdException w:name="List" w:semiHidden="1" w:unhideWhenUsed="1"/>
+    <w:lsdException w:name="List Bullet" w:semiHidden="1" w:unhideWhenUsed="1"/>
+    <w:lsdException w:name="List Number" w:semiHidden="1" w:unhideWhenUsed="1"/>
+    <w:lsdException w:name="List 2" w:semiHidden="1" w:unhideWhenUsed="1"/>
+    <w:lsdException w:name="List 3" w:semiHidden="1" w:unhideWhenUsed="1"/>
+    <w:lsdException w:name="List 4" w:semiHidden="1" w:unhideWhenUsed="1"/>
+    <w:lsdException w:name="List 5" w:semiHidden="1" w:unhideWhenUsed="1"/>
+    <w:lsdException w:name="List Bullet 2" w:semiHidden="1" w:unhideWhenUsed="1"/>
+    <w:lsdException w:name="List Bullet 3" w:semiHidden="1" w:unhideWhenUsed="1"/>
+    <w:lsdException w:name="List Bullet 4" w:semiHidden="1" w:unhideWhenUsed="1"/>
+    <w:lsdException w:name="List Bullet 5" w:semiHidden="1" w:unhideWhenUsed="1"/>
+    <w:lsdException w:name="List Number 2" w:semiHidden="1" w:unhideWhenUsed="1"/>
+    <w:lsdException w:name="List Number 3" w:semiHidden="1" w:unhideWhenUsed="1"/>
+    <w:lsdException w:name="List Number 4" w:semiHidden="1" w:unhideWhenUsed="1"/>
+    <w:lsdException w:name="List Number 5" w:semiHidden="1" w:unhideWhenUsed="1"/>
+    <w:lsdException w:name="Title" w:uiPriority="10" w:qFormat="1"/>
+    <w:lsdException w:name="Closing" w:semiHidden="1" w:unhideWhenUsed="1"/>
+    <w:lsdException w:name="Signature" w:semiHidden="1" w:unhideWhenUsed="1"/>
+    <w:lsdException w:name="Default Paragraph Font" w:semiHidden="1" w:uiPriority="1" w:unhideWhenUsed="1"/>
+    <w:lsdException w:name="Body Text" w:semiHidden="1" w:unhideWhenUsed="1"/>
+    <w:lsdException w:name="Body Text Indent" w:semiHidden="1" w:unhideWhenUsed="1"/>
+    <w:lsdException w:name="List Continue" w:semiHidden="1" w:unhideWhenUsed="1"/>
+    <w:lsdException w:name="List Continue 2" w:semiHidden="1" w:unhideWhenUsed="1"/>
+    <w:lsdException w:name="List Continue 3" w:semiHidden="1" w:unhideWhenUsed="1"/>
+    <w:lsdException w:name="List Continue 4" w:semiHidden="1" w:unhideWhenUsed="1"/>
+    <w:lsdException w:name="List Continue 5" w:semiHidden="1" w:unhideWhenUsed="1"/>
+    <w:lsdException w:name="Message Header" w:semiHidden="1" w:unhideWhenUsed="1"/>
+    <w:lsdException w:name="Subtitle" w:uiPriority="11" w:qFormat="1"/>
+    <w:lsdException w:name="Salutation" w:semiHidden="1" w:unhideWhenUsed="1"/>
+    <w:lsdException w:name="Date" w:semiHidden="1" w:unhideWhenUsed="1"/>
+    <w:lsdException w:name="Body Text First Indent" w:semiHidden="1" w:unhideWhenUsed="1"/>
+    <w:lsdException w:name="Body Text First Indent 2" w:semiHidden="1" w:unhideWhenUsed="1"/>
+    <w:lsdException w:name="Note Heading" w:semiHidden="1" w:unhideWhenUsed="1"/>
+    <w:lsdException w:name="Body Text 2" w:semiHidden="1" w:unhideWhenUsed="1"/>
+    <w:lsdException w:name="Body Text 3" w:semiHidden="1" w:unhideWhenUsed="1"/>
+    <w:lsdException w:name="Body Text Indent 2" w:semiHidden="1" w:unhideWhenUsed="1"/>
+    <w:lsdException w:name="Body Text Indent 3" w:semiHidden="1" w:unhideWhenUsed="1"/>
+    <w:lsdException w:name="Block Text" w:semiHidden="1" w:unhideWhenUsed="1"/>
+    <w:lsdException w:name="Hyperlink" w:semiHidden="1" w:unhideWhenUsed="1"/>
+    <w:lsdException w:name="FollowedHyperlink" w:semiHidden="1" w:unhideWhenUsed="1"/>
+    <w:lsdException w:name="Strong" w:uiPriority="22" w:qFormat="1"/>
+    <w:lsdException w:name="Emphasis" w:uiPriority="20" w:qFormat="1"/>
+    <w:lsdException w:name="Document Map" w:semiHidden="1" w:unhideWhenUsed="1"/>
+    <w:lsdException w:name="Plain Text" w:semiHidden="1" w:unhideWhenUsed="1"/>
+    <w:lsdException w:name="E-mail Signature" w:semiHidden="1" w:unhideWhenUsed="1"/>
+    <w:lsdException w:name="HTML Top of Form" w:semiHidden="1" w:unhideWhenUsed="1"/>
+    <w:lsdException w:name="HTML Bottom of Form" w:semiHidden="1" w:unhideWhenUsed="1"/>
+    <w:lsdException w:name="Normal (Web)" w:semiHidden="1" w:unhideWhenUsed="1"/>
+    <w:lsdException w:name="HTML Acronym" w:semiHidden="1" w:unhideWhenUsed="1"/>
+    <w:lsdException w:name="HTML Address" w:semiHidden="1" w:unhideWhenUsed="1"/>
+    <w:lsdException w:name="HTML Cite" w:semiHidden="1" w:unhideWhenUsed="1"/>
+    <w:lsdException w:name="HTML Code" w:semiHidden="1" w:unhideWhenUsed="1"/>
+    <w:lsdException w:name="HTML Definition" w:semiHidden="1" w:unhideWhenUsed="1"/>
+    <w:lsdException w:name="HTML Keyboard" w:semiHidden="1" w:unhideWhenUsed="1"/>
+    <w:lsdException w:name="HTML Preformatted" w:semiHidden="1" w:unhideWhenUsed="1"/>
+    <w:lsdException w:name="HTML Sample" w:semiHidden="1" w:unhideWhenUsed="1"/>
+    <w:lsdException w:name="HTML Typewriter" w:semiHidden="1" w:unhideWhenUsed="1"/>
+    <w:lsdException w:name="HTML Variable" w:semiHidden="1" w:unhideWhenUsed="1"/>
+    <w:lsdException w:name="Normal Table" w:semiHidden="1" w:unhideWhenUsed="1"/>
+    <w:lsdException w:name="annotation subject" w:semiHidden="1" w:unhideWhenUsed="1"/>
+    <w:lsdException w:name="No List" w:semiHidden="1" w:unhideWhenUsed="1"/>
+    <w:lsdException w:name="Outline List 1" w:semiHidden="1" w:unhideWhenUsed="1"/>
+    <w:lsdException w:name="Outline List 2" w:semiHidden="1" w:unhideWhenUsed="1"/>
+    <w:lsdException w:name="Outline List 3" w:semiHidden="1" w:unhideWhenUsed="1"/>
+    <w:lsdException w:name="Table Simple 1" w:semiHidden="1" w:unhideWhenUsed="1"/>
+    <w:lsdException w:name="Table Simple 2" w:semiHidden="1" w:unhideWhenUsed="1"/>
+    <w:lsdException w:name="Table Simple 3" w:semiHidden="1" w:unhideWhenUsed="1"/>
+    <w:lsdException w:name="Table Classic 1" w:semiHidden="1" w:unhideWhenUsed="1"/>
+    <w:lsdException w:name="Table Classic 2" w:semiHidden="1" w:unhideWhenUsed="1"/>
+    <w:lsdException w:name="Table Classic 3" w:semiHidden="1" w:unhideWhenUsed="1"/>
+    <w:lsdException w:name="Table Classic 4" w:semiHidden="1" w:unhideWhenUsed="1"/>
+    <w:lsdException w:name="Table Colorful 1" w:semiHidden="1" w:unhideWhenUsed="1"/>
+    <w:lsdException w:name="Table Colorful 2" w:semiHidden="1" w:unhideWhenUsed="1"/>
+    <w:lsdException w:name="Table Colorful 3" w:semiHidden="1" w:unhideWhenUsed="1"/>
+    <w:lsdException w:name="Table Columns 1" w:semiHidden="1" w:unhideWhenUsed="1"/>
+    <w:lsdException w:name="Table Columns 2" w:semiHidden="1" w:unhideWhenUsed="1"/>
+    <w:lsdException w:name="Table Columns 3" w:semiHidden="1" w:unhideWhenUsed="1"/>
+    <w:lsdException w:name="Table Columns 4" w:semiHidden="1" w:unhideWhenUsed="1"/>
+    <w:lsdException w:name="Table Columns 5" w:semiHidden="1" w:unhideWhenUsed="1"/>
+    <w:lsdException w:name="Table Grid 1" w:semiHidden="1" w:unhideWhenUsed="1"/>
+    <w:lsdException w:name="Table Grid 2" w:semiHidden="1" w:unhideWhenUsed="1"/>
+    <w:lsdException w:name="Table Grid 3" w:semiHidden="1" w:unhideWhenUsed="1"/>
+    <w:lsdException w:name="Table Grid 4" w:semiHidden="1" w:unhideWhenUsed="1"/>
+    <w:lsdException w:name="Table Grid 5" w:semiHidden="1" w:unhideWhenUsed="1"/>
+    <w:lsdException w:name="Table Grid 6" w:semiHidden="1" w:unhideWhenUsed="1"/>
+    <w:lsdException w:name="Table Grid 7" w:semiHidden="1" w:unhideWhenUsed="1"/>
+    <w:lsdException w:name="Table Grid 8" w:semiHidden="1" w:unhideWhenUsed="1"/>
+    <w:lsdException w:name="Table List 1" w:semiHidden="1" w:unhideWhenUsed="1"/>
+    <w:lsdException w:name="Table List 2" w:semiHidden="1" w:unhideWhenUsed="1"/>
+    <w:lsdException w:name="Table List 3" w:semiHidden="1" w:unhideWhenUsed="1"/>
+    <w:lsdException w:name="Table List 4" w:semiHidden="1" w:unhideWhenUsed="1"/>
+    <w:lsdException w:name="Table List 5" w:semiHidden="1" w:unhideWhenUsed="1"/>
+    <w:lsdException w:name="Table List 6" w:semiHidden="1" w:unhideWhenUsed="1"/>
+    <w:lsdException w:name="Table List 7" w:semiHidden="1" w:unhideWhenUsed="1"/>
+    <w:lsdException w:name="Table List 8" w:semiHidden="1" w:unhideWhenUsed="1"/>
+    <w:lsdException w:name="Table 3D effects 1" w:semiHidden="1" w:unhideWhenUsed="1"/>
+    <w:lsdException w:name="Table 3D effects 2" w:semiHidden="1" w:unhideWhenUsed="1"/>
+    <w:lsdException w:name="Table 3D effects 3" w:semiHidden="1" w:unhideWhenUsed="1"/>
+    <w:lsdException w:name="Table Contemporary" w:semiHidden="1" w:unhideWhenUsed="1"/>
+    <w:lsdException w:name="Table Elegant" w:semiHidden="1" w:unhideWhenUsed="1"/>
+    <w:lsdException w:name="Table Professional" w:semiHidden="1" w:unhideWhenUsed="1"/>
+    <w:lsdException w:name="Table Subtle 1" w:semiHidden="1" w:unhideWhenUsed="1"/>
+    <w:lsdException w:name="Table Subtle 2" w:semiHidden="1" w:unhideWhenUsed="1"/>
+    <w:lsdException w:name="Table Web 1" w:semiHidden="1" w:unhideWhenUsed="1"/>
+    <w:lsdException w:name="Table Web 2" w:semiHidden="1" w:unhideWhenUsed="1"/>
+    <w:lsdException w:name="Table Web 3" w:semiHidden="1" w:unhideWhenUsed="1"/>
+    <w:lsdException w:name="Balloon Text" w:semiHidden="1" w:unhideWhenUsed="1"/>
+    <w:lsdException w:name="Table Grid" w:uiPriority="59"/>
+    <w:lsdException w:name="Table Theme" w:semiHidden="1" w:unhideWhenUsed="1"/>
+    <w:lsdException w:name="Note Level 1" w:semiHidden="1" w:unhideWhenUsed="1"/>
+    <w:lsdException w:name="Note Level 2" w:semiHidden="1" w:unhideWhenUsed="1"/>
+    <w:lsdException w:name="Note Level 3" w:semiHidden="1" w:unhideWhenUsed="1"/>
+    <w:lsdException w:name="Note Level 4" w:semiHidden="1" w:unhideWhenUsed="1"/>
+    <w:lsdException w:name="Note Level 5" w:semiHidden="1" w:unhideWhenUsed="1"/>
+    <w:lsdException w:name="Note Level 6" w:semiHidden="1" w:unhideWhenUsed="1"/>
+    <w:lsdException w:name="Note Level 7" w:semiHidden="1" w:unhideWhenUsed="1"/>
+    <w:lsdException w:name="Note Level 8" w:semiHidden="1" w:unhideWhenUsed="1"/>
+    <w:lsdException w:name="Note Level 9" w:semiHidden="1" w:unhideWhenUsed="1"/>
+    <w:lsdException w:name="Placeholder Text" w:semiHidden="1"/>
+    <w:lsdException w:name="No Spacing" w:uiPriority="1" w:qFormat="1"/>
+    <w:lsdException w:name="Light Shading" w:uiPriority="60"/>
+    <w:lsdException w:name="Light List" w:uiPriority="61"/>
+    <w:lsdException w:name="Light Grid" w:uiPriority="62"/>
+    <w:lsdException w:name="Medium Shading 1" w:uiPriority="63"/>
+    <w:lsdException w:name="Medium Shading 2" w:uiPriority="64"/>
+    <w:lsdException w:name="Medium List 1" w:uiPriority="65"/>
+    <w:lsdException w:name="Medium List 2" w:uiPriority="66"/>
+    <w:lsdException w:name="Medium Grid 1" w:uiPriority="67"/>
+    <w:lsdException w:name="Medium Grid 2" w:uiPriority="68"/>
+    <w:lsdException w:name="Medium Grid 3" w:uiPriority="69"/>
+    <w:lsdException w:name="Dark List" w:uiPriority="70"/>
+    <w:lsdException w:name="Colorful Shading" w:uiPriority="71"/>
+    <w:lsdException w:name="Colorful List" w:uiPriority="72"/>
+    <w:lsdException w:name="Colorful Grid" w:uiPriority="73"/>
+    <w:lsdException w:name="Light Shading Accent 1" w:uiPriority="60"/>
+    <w:lsdException w:name="Light List Accent 1" w:uiPriority="61"/>
+    <w:lsdException w:name="Light Grid Accent 1" w:uiPriority="62"/>
+    <w:lsdException w:name="Medium Shading 1 Accent 1" w:uiPriority="63"/>
+    <w:lsdException w:name="Medium Shading 2 Accent 1" w:uiPriority="64"/>
+    <w:lsdException w:name="Medium List 1 Accent 1" w:uiPriority="65"/>
+    <w:lsdException w:name="Revision" w:semiHidden="1"/>
+    <w:lsdException w:name="List Paragraph" w:uiPriority="34" w:qFormat="1"/>
+    <w:lsdException w:name="Quote" w:uiPriority="29" w:qFormat="1"/>
+    <w:lsdException w:name="Intense Quote" w:uiPriority="30" w:qFormat="1"/>
+    <w:lsdException w:name="Medium List 2 Accent 1" w:uiPriority="66"/>
+    <w:lsdException w:name="Medium Grid 1 Accent 1" w:uiPriority="67"/>
+    <w:lsdException w:name="Medium Grid 2 Accent 1" w:uiPriority="68"/>
+    <w:lsdException w:name="Medium Grid 3 Accent 1" w:uiPriority="69"/>
+    <w:lsdException w:name="Dark List Accent 1" w:uiPriority="70"/>
+    <w:lsdException w:name="Colorful Shading Accent 1" w:uiPriority="71"/>
+    <w:lsdException w:name="Colorful List Accent 1" w:uiPriority="72"/>
+    <w:lsdException w:name="Colorful Grid Accent 1" w:uiPriority="73"/>
+    <w:lsdException w:name="Light Shading Accent 2" w:uiPriority="60"/>
+    <w:lsdException w:name="Light List Accent 2" w:uiPriority="61"/>
+    <w:lsdException w:name="Light Grid Accent 2" w:uiPriority="62"/>
+    <w:lsdException w:name="Medium Shading 1 Accent 2" w:uiPriority="63"/>
+    <w:lsdException w:name="Medium Shading 2 Accent 2" w:uiPriority="64"/>
+    <w:lsdException w:name="Medium List 1 Accent 2" w:uiPriority="65"/>
+    <w:lsdException w:name="Medium List 2 Accent 2" w:uiPriority="66"/>
+    <w:lsdException w:name="Medium Grid 1 Accent 2" w:uiPriority="67"/>
+    <w:lsdException w:name="Medium Grid 2 Accent 2" w:uiPriority="68"/>
+    <w:lsdException w:name="Medium Grid 3 Accent 2" w:uiPriority="69"/>
+    <w:lsdException w:name="Dark List Accent 2" w:uiPriority="70"/>
+    <w:lsdException w:name="Colorful Shading Accent 2" w:uiPriority="71"/>
+    <w:lsdException w:name="Colorful List Accent 2" w:uiPriority="72"/>
+    <w:lsdException w:name="Colorful Grid Accent 2" w:uiPriority="73"/>
+    <w:lsdException w:name="Light Shading Accent 3" w:uiPriority="60"/>
+    <w:lsdException w:name="Light List Accent 3" w:uiPriority="61"/>
+    <w:lsdException w:name="Light Grid Accent 3" w:uiPriority="62"/>
+    <w:lsdException w:name="Medium Shading 1 Accent 3" w:uiPriority="63"/>
+    <w:lsdException w:name="Medium Shading 2 Accent 3" w:uiPriority="64"/>
+    <w:lsdException w:name="Medium List 1 Accent 3" w:uiPriority="65"/>
+    <w:lsdException w:name="Medium List 2 Accent 3" w:uiPriority="66"/>
+    <w:lsdException w:name="Medium Grid 1 Accent 3" w:uiPriority="67"/>
+    <w:lsdException w:name="Medium Grid 2 Accent 3" w:uiPriority="68"/>
+    <w:lsdException w:name="Medium Grid 3 Accent 3" w:uiPriority="69"/>
+    <w:lsdException w:name="Dark List Accent 3" w:uiPriority="70"/>
+    <w:lsdException w:name="Colorful Shading Accent 3" w:uiPriority="71"/>
+    <w:lsdException w:name="Colorful List Accent 3" w:uiPriority="72"/>
+    <w:lsdException w:name="Colorful Grid Accent 3" w:uiPriority="73"/>
+    <w:lsdException w:name="Light Shading Accent 4" w:uiPriority="60"/>
+    <w:lsdException w:name="Light List Accent 4" w:uiPriority="61"/>
+    <w:lsdException w:name="Light Grid Accent 4" w:uiPriority="62"/>
+    <w:lsdException w:name="Medium Shading 1 Accent 4" w:uiPriority="63"/>
+    <w:lsdException w:name="Medium Shading 2 Accent 4" w:uiPriority="64"/>
+    <w:lsdException w:name="Medium List 1 Accent 4" w:uiPriority="65"/>
+    <w:lsdException w:name="Medium List 2 Accent 4" w:uiPriority="66"/>
+    <w:lsdException w:name="Medium Grid 1 Accent 4" w:uiPriority="67"/>
+    <w:lsdException w:name="Medium Grid 2 Accent 4" w:uiPriority="68"/>
+    <w:lsdException w:name="Medium Grid 3 Accent 4" w:uiPriority="69"/>
+    <w:lsdException w:name="Dark List Accent 4" w:uiPriority="70"/>
+    <w:lsdException w:name="Colorful Shading Accent 4" w:uiPriority="71"/>
+    <w:lsdException w:name="Colorful List Accent 4" w:uiPriority="72"/>
+    <w:lsdException w:name="Colorful Grid Accent 4" w:uiPriority="73"/>
+    <w:lsdException w:name="Light Shading Accent 5" w:uiPriority="60"/>
+    <w:lsdException w:name="Light List Accent 5" w:uiPriority="61"/>
+    <w:lsdException w:name="Light Grid Accent 5" w:uiPriority="62"/>
+    <w:lsdException w:name="Medium Shading 1 Accent 5" w:uiPriority="63"/>
+    <w:lsdException w:name="Medium Shading 2 Accent 5" w:uiPriority="64"/>
+    <w:lsdException w:name="Medium List 1 Accent 5" w:uiPriority="65"/>
+    <w:lsdException w:name="Medium List 2 Accent 5" w:uiPriority="66"/>
+    <w:lsdException w:name="Medium Grid 1 Accent 5" w:uiPriority="67"/>
+    <w:lsdException w:name="Medium Grid 2 Accent 5" w:uiPriority="68"/>
+    <w:lsdException w:name="Medium Grid 3 Accent 5" w:uiPriority="69"/>
+    <w:lsdException w:name="Dark List Accent 5" w:uiPriority="70"/>
+    <w:lsdException w:name="Colorful Shading Accent 5" w:uiPriority="71"/>
+    <w:lsdException w:name="Colorful List Accent 5" w:uiPriority="72"/>
+    <w:lsdException w:name="Colorful Grid Accent 5" w:uiPriority="73"/>
+    <w:lsdException w:name="Light Shading Accent 6" w:uiPriority="60"/>
+    <w:lsdException w:name="Light List Accent 6" w:uiPriority="61"/>
+    <w:lsdException w:name="Light Grid Accent 6" w:uiPriority="62"/>
+    <w:lsdException w:name="Medium Shading 1 Accent 6" w:uiPriority="63"/>
+    <w:lsdException w:name="Medium Shading 2 Accent 6" w:uiPriority="64"/>
+    <w:lsdException w:name="Medium List 1 Accent 6" w:uiPriority="65"/>
+    <w:lsdException w:name="Medium List 2 Accent 6" w:uiPriority="66"/>
+    <w:lsdException w:name="Medium Grid 1 Accent 6" w:uiPriority="67"/>
+    <w:lsdException w:name="Medium Grid 2 Accent 6" w:uiPriority="68"/>
+    <w:lsdException w:name="Medium Grid 3 Accent 6" w:uiPriority="69"/>
+    <w:lsdException w:name="Dark List Accent 6" w:uiPriority="70"/>
+    <w:lsdException w:name="Colorful Shading Accent 6" w:uiPriority="71"/>
+    <w:lsdException w:name="Colorful List Accent 6" w:uiPriority="72"/>
+    <w:lsdException w:name="Colorful Grid Accent 6" w:uiPriority="73"/>
+    <w:lsdException w:name="Subtle Emphasis" w:uiPriority="19" w:qFormat="1"/>
+    <w:lsdException w:name="Intense Emphasis" w:uiPriority="21" w:qFormat="1"/>
+    <w:lsdException w:name="Subtle Reference" w:uiPriority="31" w:qFormat="1"/>
+    <w:lsdException w:name="Intense Reference" w:uiPriority="32" w:qFormat="1"/>
+    <w:lsdException w:name="Book Title" w:uiPriority="33" w:qFormat="1"/>
+    <w:lsdException w:name="Bibliography" w:semiHidden="1" w:uiPriority="37" w:unhideWhenUsed="1"/>
+    <w:lsdException w:name="TOC Heading" w:semiHidden="1" w:uiPriority="39" w:unhideWhenUsed="1" w:qFormat="1"/>
+    <w:lsdException w:name="Plain Table 1" w:uiPriority="41"/>
+    <w:lsdException w:name="Plain Table 2" w:uiPriority="42"/>
+    <w:lsdException w:name="Plain Table 3" w:uiPriority="43"/>
+    <w:lsdException w:name="Plain Table 4" w:uiPriority="44"/>
+    <w:lsdException w:name="Plain Table 5" w:uiPriority="45"/>
+    <w:lsdException w:name="Grid Table Light" w:uiPriority="40"/>
+    <w:lsdException w:name="Grid Table 1 Light" w:uiPriority="46"/>
+    <w:lsdException w:name="Grid Table 2" w:uiPriority="47"/>
+    <w:lsdException w:name="Grid Table 3" w:uiPriority="48"/>
+    <w:lsdException w:name="Grid Table 4" w:uiPriority="49"/>
+    <w:lsdException w:name="Grid Table 5 Dark" w:uiPriority="50"/>
+    <w:lsdException w:name="Grid Table 6 Colorful" w:uiPriority="51"/>
+    <w:lsdException w:name="Grid Table 7 Colorful" w:uiPriority="52"/>
+    <w:lsdException w:name="Grid Table 1 Light Accent 1" w:uiPriority="46"/>
+    <w:lsdException w:name="Grid Table 2 Accent 1" w:uiPriority="47"/>
+    <w:lsdException w:name="Grid Table 3 Accent 1" w:uiPriority="48"/>
+    <w:lsdException w:name="Grid Table 4 Accent 1" w:uiPriority="49"/>
+    <w:lsdException w:name="Grid Table 5 Dark Accent 1" w:uiPriority="50"/>
+    <w:lsdException w:name="Grid Table 6 Colorful Accent 1" w:uiPriority="51"/>
+    <w:lsdException w:name="Grid Table 7 Colorful Accent 1" w:uiPriority="52"/>
+    <w:lsdException w:name="Grid Table 1 Light Accent 2" w:uiPriority="46"/>
+    <w:lsdException w:name="Grid Table 2 Accent 2" w:uiPriority="47"/>
+    <w:lsdException w:name="Grid Table 3 Accent 2" w:uiPriority="48"/>
+    <w:lsdException w:name="Grid Table 4 Accent 2" w:uiPriority="49"/>
+    <w:lsdException w:name="Grid Table 5 Dark Accent 2" w:uiPriority="50"/>
+    <w:lsdException w:name="Grid Table 6 Colorful Accent 2" w:uiPriority="51"/>
+    <w:lsdException w:name="Grid Table 7 Colorful Accent 2" w:uiPriority="52"/>
+    <w:lsdException w:name="Grid Table 1 Light Accent 3" w:uiPriority="46"/>
+    <w:lsdException w:name="Grid Table 2 Accent 3" w:uiPriority="47"/>
+    <w:lsdException w:name="Grid Table 3 Accent 3" w:uiPriority="48"/>
+    <w:lsdException w:name="Grid Table 4 Accent 3" w:uiPriority="49"/>
+    <w:lsdException w:name="Grid Table 5 Dark Accent 3" w:uiPriority="50"/>
+    <w:lsdException w:name="Grid Table 6 Colorful Accent 3" w:uiPriority="51"/>
+    <w:lsdException w:name="Grid Table 7 Colorful Accent 3" w:uiPriority="52"/>
+    <w:lsdException w:name="Grid Table 1 Light Accent 4" w:uiPriority="46"/>
+    <w:lsdException w:name="Grid Table 2 Accent 4" w:uiPriority="47"/>
+    <w:lsdException w:name="Grid Table 3 Accent 4" w:uiPriority="48"/>
+    <w:lsdException w:name="Grid Table 4 Accent 4" w:uiPriority="49"/>
+    <w:lsdException w:name="Grid Table 5 Dark Accent 4" w:uiPriority="50"/>
+    <w:lsdException w:name="Grid Table 6 Colorful Accent 4" w:uiPriority="51"/>
+    <w:lsdException w:name="Grid Table 7 Colorful Accent 4" w:uiPriority="52"/>
+    <w:lsdException w:name="Grid Table 1 Light Accent 5" w:uiPriority="46"/>
+    <w:lsdException w:name="Grid Table 2 Accent 5" w:uiPriority="47"/>
+    <w:lsdException w:name="Grid Table 3 Accent 5" w:uiPriority="48"/>
+    <w:lsdException w:name="Grid Table 4 Accent 5" w:uiPriority="49"/>
+    <w:lsdException w:name="Grid Table 5 Dark Accent 5" w:uiPriority="50"/>
+    <w:lsdException w:name="Grid Table 6 Colorful Accent 5" w:uiPriority="51"/>
+    <w:lsdException w:name="Grid Table 7 Colorful Accent 5" w:uiPriority="52"/>
+    <w:lsdException w:name="Grid Table 1 Light Accent 6" w:uiPriority="46"/>
+    <w:lsdException w:name="Grid Table 2 Accent 6" w:uiPriority="47"/>
+    <w:lsdException w:name="Grid Table 3 Accent 6" w:uiPriority="48"/>
+    <w:lsdException w:name="Grid Table 4 Accent 6" w:uiPriority="49"/>
+    <w:lsdException w:name="Grid Table 5 Dark Accent 6" w:uiPriority="50"/>
+    <w:lsdException w:name="Grid Table 6 Colorful Accent 6" w:uiPriority="51"/>
+    <w:lsdException w:name="Grid Table 7 Colorful Accent 6" w:uiPriority="52"/>
+    <w:lsdException w:name="List Table 1 Light" w:uiPriority="46"/>
+    <w:lsdException w:name="List Table 2" w:uiPriority="47"/>
+    <w:lsdException w:name="List Table 3" w:uiPriority="48"/>
+    <w:lsdException w:name="List Table 4" w:uiPriority="49"/>
+    <w:lsdException w:name="List Table 5 Dark" w:uiPriority="50"/>
+    <w:lsdException w:name="List Table 6 Colorful" w:uiPriority="51"/>
+    <w:lsdException w:name="List Table 7 Colorful" w:uiPriority="52"/>
+    <w:lsdException w:name="List Table 1 Light Accent 1" w:uiPriority="46"/>
+    <w:lsdException w:name="List Table 2 Accent 1" w:uiPriority="47"/>
+    <w:lsdException w:name="List Table 3 Accent 1" w:uiPriority="48"/>
+    <w:lsdException w:name="List Table 4 Accent 1" w:uiPriority="49"/>
+    <w:lsdException w:name="List Table 5 Dark Accent 1" w:uiPriority="50"/>
+    <w:lsdException w:name="List Table 6 Colorful Accent 1" w:uiPriority="51"/>
+    <w:lsdException w:name="List Table 7 Colorful Accent 1" w:uiPriority="52"/>
+    <w:lsdException w:name="List Table 1 Light Accent 2" w:uiPriority="46"/>
+    <w:lsdException w:name="List Table 2 Accent 2" w:uiPriority="47"/>
+    <w:lsdException w:name="List Table 3 Accent 2" w:uiPriority="48"/>
+    <w:lsdException w:name="List Table 4 Accent 2" w:uiPriority="49"/>
+    <w:lsdException w:name="List Table 5 Dark Accent 2" w:uiPriority="50"/>
+    <w:lsdException w:name="List Table 6 Colorful Accent 2" w:uiPriority="51"/>
+    <w:lsdException w:name="List Table 7 Colorful Accent 2" w:uiPriority="52"/>
+    <w:lsdException w:name="List Table 1 Light Accent 3" w:uiPriority="46"/>
+    <w:lsdException w:name="List Table 2 Accent 3" w:uiPriority="47"/>
+    <w:lsdException w:name="List Table 3 Accent 3" w:uiPriority="48"/>
+    <w:lsdException w:name="List Table 4 Accent 3" w:uiPriority="49"/>
+    <w:lsdException w:name="List Table 5 Dark Accent 3" w:uiPriority="50"/>
+    <w:lsdException w:name="List Table 6 Colorful Accent 3" w:uiPriority="51"/>
+    <w:lsdException w:name="List Table 7 Colorful Accent 3" w:uiPriority="52"/>
+    <w:lsdException w:name="List Table 1 Light Accent 4" w:uiPriority="46"/>
+    <w:lsdException w:name="List Table 2 Accent 4" w:uiPriority="47"/>
+    <w:lsdException w:name="List Table 3 Accent 4" w:uiPriority="48"/>
+    <w:lsdException w:name="List Table 4 Accent 4" w:uiPriority="49"/>
+    <w:lsdException w:name="List Table 5 Dark Accent 4" w:uiPriority="50"/>
+    <w:lsdException w:name="List Table 6 Colorful Accent 4" w:uiPriority="51"/>
+    <w:lsdException w:name="List Table 7 Colorful Accent 4" w:uiPriority="52"/>
+    <w:lsdException w:name="List Table 1 Light Accent 5" w:uiPriority="46"/>
+    <w:lsdException w:name="List Table 2 Accent 5" w:uiPriority="47"/>
+    <w:lsdException w:name="List Table 3 Accent 5" w:uiPriority="48"/>
+    <w:lsdException w:name="List Table 4 Accent 5" w:uiPriority="49"/>
+    <w:lsdException w:name="List Table 5 Dark Accent 5" w:uiPriority="50"/>
+    <w:lsdException w:name="List Table 6 Colorful Accent 5" w:uiPriority="51"/>
+    <w:lsdException w:name="List Table 7 Colorful Accent 5" w:uiPriority="52"/>
+    <w:lsdException w:name="List Table 1 Light Accent 6" w:uiPriority="46"/>
+    <w:lsdException w:name="List Table 2 Accent 6" w:uiPriority="47"/>
+    <w:lsdException w:name="List Table 3 Accent 6" w:uiPriority="48"/>
+    <w:lsdException w:name="List Table 4 Accent 6" w:uiPriority="49"/>
+    <w:lsdException w:name="List Table 5 Dark Accent 6" w:uiPriority="50"/>
+    <w:lsdException w:name="List Table 6 Colorful Accent 6" w:uiPriority="51"/>
+    <w:lsdException w:name="List Table 7 Colorful Accent 6" w:uiPriority="52"/>
+    <w:lsdException w:name="Mention" w:semiHidden="1" w:unhideWhenUsed="1"/>
+    <w:lsdException w:name="Smart Hyperlink" w:semiHidden="1" w:unhideWhenUsed="1"/>
   </w:latentStyles>
   <w:style w:type="paragraph" w:default="1" w:styleId="Normal">
     <w:name w:val="Normal"/>
@@ -18505,6 +18673,7 @@
       <w:spacing w:after="0" w:line="240" w:lineRule="auto"/>
     </w:pPr>
     <w:tblPr>
+      <w:tblInd w:w="0" w:type="dxa"/>
       <w:tblBorders>
         <w:top w:val="single" w:sz="4" w:space="0" w:color="auto"/>
         <w:left w:val="single" w:sz="4" w:space="0" w:color="auto"/>
@@ -18513,6 +18682,12 @@
         <w:insideH w:val="single" w:sz="4" w:space="0" w:color="auto"/>
         <w:insideV w:val="single" w:sz="4" w:space="0" w:color="auto"/>
       </w:tblBorders>
+      <w:tblCellMar>
+        <w:top w:w="0" w:type="dxa"/>
+        <w:left w:w="108" w:type="dxa"/>
+        <w:bottom w:w="0" w:type="dxa"/>
+        <w:right w:w="108" w:type="dxa"/>
+      </w:tblCellMar>
     </w:tblPr>
   </w:style>
   <w:style w:type="paragraph" w:styleId="TOCHeading">
@@ -18598,12 +18773,19 @@
     <w:tblPr>
       <w:tblStyleRowBandSize w:val="1"/>
       <w:tblStyleColBandSize w:val="1"/>
+      <w:tblInd w:w="0" w:type="dxa"/>
       <w:tblBorders>
         <w:top w:val="single" w:sz="8" w:space="0" w:color="C0504D" w:themeColor="accent2"/>
         <w:left w:val="single" w:sz="8" w:space="0" w:color="C0504D" w:themeColor="accent2"/>
         <w:bottom w:val="single" w:sz="8" w:space="0" w:color="C0504D" w:themeColor="accent2"/>
         <w:right w:val="single" w:sz="8" w:space="0" w:color="C0504D" w:themeColor="accent2"/>
       </w:tblBorders>
+      <w:tblCellMar>
+        <w:top w:w="0" w:type="dxa"/>
+        <w:left w:w="108" w:type="dxa"/>
+        <w:bottom w:w="0" w:type="dxa"/>
+        <w:right w:w="108" w:type="dxa"/>
+      </w:tblCellMar>
     </w:tblPr>
     <w:tblStylePr w:type="firstRow">
       <w:rPr>
@@ -18718,6 +18900,7 @@
     <w:tblPr>
       <w:tblStyleRowBandSize w:val="1"/>
       <w:tblStyleColBandSize w:val="1"/>
+      <w:tblInd w:w="0" w:type="dxa"/>
       <w:tblBorders>
         <w:top w:val="single" w:sz="24" w:space="0" w:color="C0504D" w:themeColor="accent2"/>
         <w:left w:val="single" w:sz="4" w:space="0" w:color="000000" w:themeColor="text1"/>
@@ -18726,6 +18909,12 @@
         <w:insideH w:val="single" w:sz="4" w:space="0" w:color="FFFFFF" w:themeColor="background1"/>
         <w:insideV w:val="single" w:sz="4" w:space="0" w:color="FFFFFF" w:themeColor="background1"/>
       </w:tblBorders>
+      <w:tblCellMar>
+        <w:top w:w="0" w:type="dxa"/>
+        <w:left w:w="108" w:type="dxa"/>
+        <w:bottom w:w="0" w:type="dxa"/>
+        <w:right w:w="108" w:type="dxa"/>
+      </w:tblCellMar>
     </w:tblPr>
     <w:tcPr>
       <w:shd w:val="clear" w:color="auto" w:fill="E6E6E6" w:themeFill="text1" w:themeFillTint="19"/>
@@ -18913,385 +19102,6 @@
     <w:tblPr>
       <w:tblStyleRowBandSize w:val="1"/>
       <w:tblStyleColBandSize w:val="1"/>
-    </w:tblPr>
-    <w:tcPr>
-      <w:shd w:val="clear" w:color="auto" w:fill="E6E6E6" w:themeFill="text1" w:themeFillTint="19"/>
-    </w:tcPr>
-    <w:tblStylePr w:type="firstRow">
-      <w:rPr>
-        <w:b/>
-        <w:bCs/>
-        <w:color w:val="FFFFFF" w:themeColor="background1"/>
-      </w:rPr>
-      <w:tblPr/>
-      <w:tcPr>
-        <w:tcBorders>
-          <w:bottom w:val="single" w:sz="12" w:space="0" w:color="FFFFFF" w:themeColor="background1"/>
-        </w:tcBorders>
-        <w:shd w:val="clear" w:color="auto" w:fill="9E3A38" w:themeFill="accent2" w:themeFillShade="CC"/>
-      </w:tcPr>
-    </w:tblStylePr>
-    <w:tblStylePr w:type="lastRow">
-      <w:rPr>
-        <w:b/>
-        <w:bCs/>
-        <w:color w:val="9E3A38" w:themeColor="accent2" w:themeShade="CC"/>
-      </w:rPr>
-      <w:tblPr/>
-      <w:tcPr>
-        <w:tcBorders>
-          <w:top w:val="single" w:sz="12" w:space="0" w:color="000000" w:themeColor="text1"/>
-        </w:tcBorders>
-        <w:shd w:val="clear" w:color="auto" w:fill="FFFFFF" w:themeFill="background1"/>
-      </w:tcPr>
-    </w:tblStylePr>
-    <w:tblStylePr w:type="firstCol">
-      <w:rPr>
-        <w:b/>
-        <w:bCs/>
-      </w:rPr>
-    </w:tblStylePr>
-    <w:tblStylePr w:type="lastCol">
-      <w:rPr>
-        <w:b/>
-        <w:bCs/>
-      </w:rPr>
-    </w:tblStylePr>
-    <w:tblStylePr w:type="band1Vert">
-      <w:tblPr/>
-      <w:tcPr>
-        <w:tcBorders>
-          <w:top w:val="nil"/>
-          <w:left w:val="nil"/>
-          <w:bottom w:val="nil"/>
-          <w:right w:val="nil"/>
-          <w:insideH w:val="nil"/>
-          <w:insideV w:val="nil"/>
-        </w:tcBorders>
-        <w:shd w:val="clear" w:color="auto" w:fill="C0C0C0" w:themeFill="text1" w:themeFillTint="3F"/>
-      </w:tcPr>
-    </w:tblStylePr>
-    <w:tblStylePr w:type="band1Horz">
-      <w:tblPr/>
-      <w:tcPr>
-        <w:shd w:val="clear" w:color="auto" w:fill="CCCCCC" w:themeFill="text1" w:themeFillTint="33"/>
-      </w:tcPr>
-    </w:tblStylePr>
-  </w:style>
-  <w:style w:type="paragraph" w:styleId="ListParagraph">
-    <w:name w:val="List Paragraph"/>
-    <w:basedOn w:val="Normal"/>
-    <w:uiPriority w:val="34"/>
-    <w:qFormat/>
-    <w:rsid w:val="0089123E"/>
-    <w:pPr>
-      <w:ind w:left="720"/>
-      <w:contextualSpacing/>
-    </w:pPr>
-  </w:style>
-  <w:style w:type="paragraph" w:styleId="CommentText">
-    <w:name w:val="annotation text"/>
-    <w:basedOn w:val="Normal"/>
-    <w:link w:val="CommentTextChar"/>
-    <w:uiPriority w:val="99"/>
-    <w:semiHidden/>
-    <w:unhideWhenUsed/>
-    <w:rsid w:val="006C2969"/>
-    <w:pPr>
-      <w:spacing w:line="240" w:lineRule="auto"/>
-    </w:pPr>
-    <w:rPr>
-      <w:rFonts w:ascii="Verdana" w:hAnsi="Verdana"/>
-      <w:szCs w:val="20"/>
-    </w:rPr>
-  </w:style>
-  <w:style w:type="character" w:customStyle="1" w:styleId="CommentTextChar">
-    <w:name w:val="Comment Text Char"/>
-    <w:basedOn w:val="DefaultParagraphFont"/>
-    <w:link w:val="CommentText"/>
-    <w:uiPriority w:val="99"/>
-    <w:semiHidden/>
-    <w:rsid w:val="006C2969"/>
-    <w:rPr>
-      <w:rFonts w:ascii="Verdana" w:hAnsi="Verdana"/>
-      <w:sz w:val="20"/>
-      <w:szCs w:val="20"/>
-      <w:lang w:val="en-GB"/>
-    </w:rPr>
-  </w:style>
-  <w:style w:type="paragraph" w:customStyle="1" w:styleId="Default">
-    <w:name w:val="Default"/>
-    <w:rsid w:val="003F4581"/>
-    <w:pPr>
-      <w:autoSpaceDE w:val="0"/>
-      <w:autoSpaceDN w:val="0"/>
-      <w:adjustRightInd w:val="0"/>
-      <w:spacing w:after="0" w:line="240" w:lineRule="auto"/>
-    </w:pPr>
-    <w:rPr>
-      <w:rFonts w:ascii="Calibri" w:eastAsiaTheme="minorHAnsi" w:hAnsi="Calibri" w:cs="Calibri"/>
-      <w:color w:val="000000"/>
-      <w:sz w:val="24"/>
-      <w:szCs w:val="24"/>
-      <w:lang w:eastAsia="en-US"/>
-    </w:rPr>
-  </w:style>
-</w:styles>
-</file>
-
-<file path=word/stylesWithEffects.xml><?xml version="1.0" encoding="utf-8"?>
-<w:styles xmlns:wpc="http://schemas.microsoft.com/office/word/2010/wordprocessingCanvas" xmlns:mc="http://schemas.openxmlformats.org/markup-compatibility/2006" xmlns:o="urn:schemas-microsoft-com:office:office" xmlns:r="http://schemas.openxmlformats.org/officeDocument/2006/relationships" xmlns:m="http://schemas.openxmlformats.org/officeDocument/2006/math" xmlns:v="urn:schemas-microsoft-com:vml" xmlns:wp14="http://schemas.microsoft.com/office/word/2010/wordprocessingDrawing" xmlns:wp="http://schemas.openxmlformats.org/drawingml/2006/wordprocessingDrawing" xmlns:w10="urn:schemas-microsoft-com:office:word" xmlns:w="http://schemas.openxmlformats.org/wordprocessingml/2006/main" xmlns:w14="http://schemas.microsoft.com/office/word/2010/wordml" xmlns:wpg="http://schemas.microsoft.com/office/word/2010/wordprocessingGroup" xmlns:wpi="http://schemas.microsoft.com/office/word/2010/wordprocessingInk" xmlns:wne="http://schemas.microsoft.com/office/word/2006/wordml" xmlns:wps="http://schemas.microsoft.com/office/word/2010/wordprocessingShape" mc:Ignorable="w14 wp14">
-  <w:docDefaults>
-    <w:rPrDefault>
-      <w:rPr>
-        <w:rFonts w:asciiTheme="minorHAnsi" w:eastAsiaTheme="minorEastAsia" w:hAnsiTheme="minorHAnsi" w:cstheme="minorBidi"/>
-        <w:sz w:val="22"/>
-        <w:szCs w:val="22"/>
-        <w:lang w:val="en-US" w:eastAsia="zh-CN" w:bidi="ar-SA"/>
-      </w:rPr>
-    </w:rPrDefault>
-    <w:pPrDefault>
-      <w:pPr>
-        <w:spacing w:after="200" w:line="276" w:lineRule="auto"/>
-      </w:pPr>
-    </w:pPrDefault>
-  </w:docDefaults>
-  <w:latentStyles w:defLockedState="0" w:defUIPriority="99" w:defSemiHidden="1" w:defUnhideWhenUsed="1" w:defQFormat="0" w:count="267">
-    <w:lsdException w:name="Normal" w:semiHidden="0" w:uiPriority="0" w:unhideWhenUsed="0" w:qFormat="1"/>
-    <w:lsdException w:name="heading 1" w:semiHidden="0" w:uiPriority="9" w:unhideWhenUsed="0" w:qFormat="1"/>
-    <w:lsdException w:name="heading 2" w:uiPriority="9" w:qFormat="1"/>
-    <w:lsdException w:name="heading 3" w:uiPriority="9" w:qFormat="1"/>
-    <w:lsdException w:name="heading 4" w:uiPriority="9" w:qFormat="1"/>
-    <w:lsdException w:name="heading 5" w:uiPriority="9" w:qFormat="1"/>
-    <w:lsdException w:name="heading 6" w:uiPriority="9" w:qFormat="1"/>
-    <w:lsdException w:name="heading 7" w:uiPriority="9" w:qFormat="1"/>
-    <w:lsdException w:name="heading 8" w:uiPriority="9" w:qFormat="1"/>
-    <w:lsdException w:name="heading 9" w:uiPriority="9" w:qFormat="1"/>
-    <w:lsdException w:name="toc 1" w:uiPriority="39"/>
-    <w:lsdException w:name="toc 2" w:uiPriority="39"/>
-    <w:lsdException w:name="toc 3" w:uiPriority="39"/>
-    <w:lsdException w:name="toc 4" w:uiPriority="39"/>
-    <w:lsdException w:name="toc 5" w:uiPriority="39"/>
-    <w:lsdException w:name="toc 6" w:uiPriority="39"/>
-    <w:lsdException w:name="toc 7" w:uiPriority="39"/>
-    <w:lsdException w:name="toc 8" w:uiPriority="39"/>
-    <w:lsdException w:name="toc 9" w:uiPriority="39"/>
-    <w:lsdException w:name="caption" w:uiPriority="35" w:qFormat="1"/>
-    <w:lsdException w:name="Title" w:semiHidden="0" w:uiPriority="10" w:unhideWhenUsed="0" w:qFormat="1"/>
-    <w:lsdException w:name="Default Paragraph Font" w:uiPriority="1"/>
-    <w:lsdException w:name="Subtitle" w:semiHidden="0" w:uiPriority="11" w:unhideWhenUsed="0" w:qFormat="1"/>
-    <w:lsdException w:name="Strong" w:semiHidden="0" w:uiPriority="22" w:unhideWhenUsed="0" w:qFormat="1"/>
-    <w:lsdException w:name="Emphasis" w:semiHidden="0" w:uiPriority="20" w:unhideWhenUsed="0" w:qFormat="1"/>
-    <w:lsdException w:name="Table Grid" w:semiHidden="0" w:uiPriority="59" w:unhideWhenUsed="0"/>
-    <w:lsdException w:name="Placeholder Text" w:unhideWhenUsed="0"/>
-    <w:lsdException w:name="No Spacing" w:semiHidden="0" w:uiPriority="1" w:unhideWhenUsed="0" w:qFormat="1"/>
-    <w:lsdException w:name="Light Shading" w:semiHidden="0" w:uiPriority="60" w:unhideWhenUsed="0"/>
-    <w:lsdException w:name="Light List" w:semiHidden="0" w:uiPriority="61" w:unhideWhenUsed="0"/>
-    <w:lsdException w:name="Light Grid" w:semiHidden="0" w:uiPriority="62" w:unhideWhenUsed="0"/>
-    <w:lsdException w:name="Medium Shading 1" w:semiHidden="0" w:uiPriority="63" w:unhideWhenUsed="0"/>
-    <w:lsdException w:name="Medium Shading 2" w:semiHidden="0" w:uiPriority="64" w:unhideWhenUsed="0"/>
-    <w:lsdException w:name="Medium List 1" w:semiHidden="0" w:uiPriority="65" w:unhideWhenUsed="0"/>
-    <w:lsdException w:name="Medium List 2" w:semiHidden="0" w:uiPriority="66" w:unhideWhenUsed="0"/>
-    <w:lsdException w:name="Medium Grid 1" w:semiHidden="0" w:uiPriority="67" w:unhideWhenUsed="0"/>
-    <w:lsdException w:name="Medium Grid 2" w:semiHidden="0" w:uiPriority="68" w:unhideWhenUsed="0"/>
-    <w:lsdException w:name="Medium Grid 3" w:semiHidden="0" w:uiPriority="69" w:unhideWhenUsed="0"/>
-    <w:lsdException w:name="Dark List" w:semiHidden="0" w:uiPriority="70" w:unhideWhenUsed="0"/>
-    <w:lsdException w:name="Colorful Shading" w:semiHidden="0" w:uiPriority="71" w:unhideWhenUsed="0"/>
-    <w:lsdException w:name="Colorful List" w:semiHidden="0" w:uiPriority="72" w:unhideWhenUsed="0"/>
-    <w:lsdException w:name="Colorful Grid" w:semiHidden="0" w:uiPriority="73" w:unhideWhenUsed="0"/>
-    <w:lsdException w:name="Light Shading Accent 1" w:semiHidden="0" w:uiPriority="60" w:unhideWhenUsed="0"/>
-    <w:lsdException w:name="Light List Accent 1" w:semiHidden="0" w:uiPriority="61" w:unhideWhenUsed="0"/>
-    <w:lsdException w:name="Light Grid Accent 1" w:semiHidden="0" w:uiPriority="62" w:unhideWhenUsed="0"/>
-    <w:lsdException w:name="Medium Shading 1 Accent 1" w:semiHidden="0" w:uiPriority="63" w:unhideWhenUsed="0"/>
-    <w:lsdException w:name="Medium Shading 2 Accent 1" w:semiHidden="0" w:uiPriority="64" w:unhideWhenUsed="0"/>
-    <w:lsdException w:name="Medium List 1 Accent 1" w:semiHidden="0" w:uiPriority="65" w:unhideWhenUsed="0"/>
-    <w:lsdException w:name="Revision" w:unhideWhenUsed="0"/>
-    <w:lsdException w:name="List Paragraph" w:semiHidden="0" w:uiPriority="34" w:unhideWhenUsed="0" w:qFormat="1"/>
-    <w:lsdException w:name="Quote" w:semiHidden="0" w:uiPriority="29" w:unhideWhenUsed="0" w:qFormat="1"/>
-    <w:lsdException w:name="Intense Quote" w:semiHidden="0" w:uiPriority="30" w:unhideWhenUsed="0" w:qFormat="1"/>
-    <w:lsdException w:name="Medium List 2 Accent 1" w:semiHidden="0" w:uiPriority="66" w:unhideWhenUsed="0"/>
-    <w:lsdException w:name="Medium Grid 1 Accent 1" w:semiHidden="0" w:uiPriority="67" w:unhideWhenUsed="0"/>
-    <w:lsdException w:name="Medium Grid 2 Accent 1" w:semiHidden="0" w:uiPriority="68" w:unhideWhenUsed="0"/>
-    <w:lsdException w:name="Medium Grid 3 Accent 1" w:semiHidden="0" w:uiPriority="69" w:unhideWhenUsed="0"/>
-    <w:lsdException w:name="Dark List Accent 1" w:semiHidden="0" w:uiPriority="70" w:unhideWhenUsed="0"/>
-    <w:lsdException w:name="Colorful Shading Accent 1" w:semiHidden="0" w:uiPriority="71" w:unhideWhenUsed="0"/>
-    <w:lsdException w:name="Colorful List Accent 1" w:semiHidden="0" w:uiPriority="72" w:unhideWhenUsed="0"/>
-    <w:lsdException w:name="Colorful Grid Accent 1" w:semiHidden="0" w:uiPriority="73" w:unhideWhenUsed="0"/>
-    <w:lsdException w:name="Light Shading Accent 2" w:semiHidden="0" w:uiPriority="60" w:unhideWhenUsed="0"/>
-    <w:lsdException w:name="Light List Accent 2" w:semiHidden="0" w:uiPriority="61" w:unhideWhenUsed="0"/>
-    <w:lsdException w:name="Light Grid Accent 2" w:semiHidden="0" w:uiPriority="62" w:unhideWhenUsed="0"/>
-    <w:lsdException w:name="Medium Shading 1 Accent 2" w:semiHidden="0" w:uiPriority="63" w:unhideWhenUsed="0"/>
-    <w:lsdException w:name="Medium Shading 2 Accent 2" w:semiHidden="0" w:uiPriority="64" w:unhideWhenUsed="0"/>
-    <w:lsdException w:name="Medium List 1 Accent 2" w:semiHidden="0" w:uiPriority="65" w:unhideWhenUsed="0"/>
-    <w:lsdException w:name="Medium List 2 Accent 2" w:semiHidden="0" w:uiPriority="66" w:unhideWhenUsed="0"/>
-    <w:lsdException w:name="Medium Grid 1 Accent 2" w:semiHidden="0" w:uiPriority="67" w:unhideWhenUsed="0"/>
-    <w:lsdException w:name="Medium Grid 2 Accent 2" w:semiHidden="0" w:uiPriority="68" w:unhideWhenUsed="0"/>
-    <w:lsdException w:name="Medium Grid 3 Accent 2" w:semiHidden="0" w:uiPriority="69" w:unhideWhenUsed="0"/>
-    <w:lsdException w:name="Dark List Accent 2" w:semiHidden="0" w:uiPriority="70" w:unhideWhenUsed="0"/>
-    <w:lsdException w:name="Colorful Shading Accent 2" w:semiHidden="0" w:uiPriority="71" w:unhideWhenUsed="0"/>
-    <w:lsdException w:name="Colorful List Accent 2" w:semiHidden="0" w:uiPriority="72" w:unhideWhenUsed="0"/>
-    <w:lsdException w:name="Colorful Grid Accent 2" w:semiHidden="0" w:uiPriority="73" w:unhideWhenUsed="0"/>
-    <w:lsdException w:name="Light Shading Accent 3" w:semiHidden="0" w:uiPriority="60" w:unhideWhenUsed="0"/>
-    <w:lsdException w:name="Light List Accent 3" w:semiHidden="0" w:uiPriority="61" w:unhideWhenUsed="0"/>
-    <w:lsdException w:name="Light Grid Accent 3" w:semiHidden="0" w:uiPriority="62" w:unhideWhenUsed="0"/>
-    <w:lsdException w:name="Medium Shading 1 Accent 3" w:semiHidden="0" w:uiPriority="63" w:unhideWhenUsed="0"/>
-    <w:lsdException w:name="Medium Shading 2 Accent 3" w:semiHidden="0" w:uiPriority="64" w:unhideWhenUsed="0"/>
-    <w:lsdException w:name="Medium List 1 Accent 3" w:semiHidden="0" w:uiPriority="65" w:unhideWhenUsed="0"/>
-    <w:lsdException w:name="Medium List 2 Accent 3" w:semiHidden="0" w:uiPriority="66" w:unhideWhenUsed="0"/>
-    <w:lsdException w:name="Medium Grid 1 Accent 3" w:semiHidden="0" w:uiPriority="67" w:unhideWhenUsed="0"/>
-    <w:lsdException w:name="Medium Grid 2 Accent 3" w:semiHidden="0" w:uiPriority="68" w:unhideWhenUsed="0"/>
-    <w:lsdException w:name="Medium Grid 3 Accent 3" w:semiHidden="0" w:uiPriority="69" w:unhideWhenUsed="0"/>
-    <w:lsdException w:name="Dark List Accent 3" w:semiHidden="0" w:uiPriority="70" w:unhideWhenUsed="0"/>
-    <w:lsdException w:name="Colorful Shading Accent 3" w:semiHidden="0" w:uiPriority="71" w:unhideWhenUsed="0"/>
-    <w:lsdException w:name="Colorful List Accent 3" w:semiHidden="0" w:uiPriority="72" w:unhideWhenUsed="0"/>
-    <w:lsdException w:name="Colorful Grid Accent 3" w:semiHidden="0" w:uiPriority="73" w:unhideWhenUsed="0"/>
-    <w:lsdException w:name="Light Shading Accent 4" w:semiHidden="0" w:uiPriority="60" w:unhideWhenUsed="0"/>
-    <w:lsdException w:name="Light List Accent 4" w:semiHidden="0" w:uiPriority="61" w:unhideWhenUsed="0"/>
-    <w:lsdException w:name="Light Grid Accent 4" w:semiHidden="0" w:uiPriority="62" w:unhideWhenUsed="0"/>
-    <w:lsdException w:name="Medium Shading 1 Accent 4" w:semiHidden="0" w:uiPriority="63" w:unhideWhenUsed="0"/>
-    <w:lsdException w:name="Medium Shading 2 Accent 4" w:semiHidden="0" w:uiPriority="64" w:unhideWhenUsed="0"/>
-    <w:lsdException w:name="Medium List 1 Accent 4" w:semiHidden="0" w:uiPriority="65" w:unhideWhenUsed="0"/>
-    <w:lsdException w:name="Medium List 2 Accent 4" w:semiHidden="0" w:uiPriority="66" w:unhideWhenUsed="0"/>
-    <w:lsdException w:name="Medium Grid 1 Accent 4" w:semiHidden="0" w:uiPriority="67" w:unhideWhenUsed="0"/>
-    <w:lsdException w:name="Medium Grid 2 Accent 4" w:semiHidden="0" w:uiPriority="68" w:unhideWhenUsed="0"/>
-    <w:lsdException w:name="Medium Grid 3 Accent 4" w:semiHidden="0" w:uiPriority="69" w:unhideWhenUsed="0"/>
-    <w:lsdException w:name="Dark List Accent 4" w:semiHidden="0" w:uiPriority="70" w:unhideWhenUsed="0"/>
-    <w:lsdException w:name="Colorful Shading Accent 4" w:semiHidden="0" w:uiPriority="71" w:unhideWhenUsed="0"/>
-    <w:lsdException w:name="Colorful List Accent 4" w:semiHidden="0" w:uiPriority="72" w:unhideWhenUsed="0"/>
-    <w:lsdException w:name="Colorful Grid Accent 4" w:semiHidden="0" w:uiPriority="73" w:unhideWhenUsed="0"/>
-    <w:lsdException w:name="Light Shading Accent 5" w:semiHidden="0" w:uiPriority="60" w:unhideWhenUsed="0"/>
-    <w:lsdException w:name="Light List Accent 5" w:semiHidden="0" w:uiPriority="61" w:unhideWhenUsed="0"/>
-    <w:lsdException w:name="Light Grid Accent 5" w:semiHidden="0" w:uiPriority="62" w:unhideWhenUsed="0"/>
-    <w:lsdException w:name="Medium Shading 1 Accent 5" w:semiHidden="0" w:uiPriority="63" w:unhideWhenUsed="0"/>
-    <w:lsdException w:name="Medium Shading 2 Accent 5" w:semiHidden="0" w:uiPriority="64" w:unhideWhenUsed="0"/>
-    <w:lsdException w:name="Medium List 1 Accent 5" w:semiHidden="0" w:uiPriority="65" w:unhideWhenUsed="0"/>
-    <w:lsdException w:name="Medium List 2 Accent 5" w:semiHidden="0" w:uiPriority="66" w:unhideWhenUsed="0"/>
-    <w:lsdException w:name="Medium Grid 1 Accent 5" w:semiHidden="0" w:uiPriority="67" w:unhideWhenUsed="0"/>
-    <w:lsdException w:name="Medium Grid 2 Accent 5" w:semiHidden="0" w:uiPriority="68" w:unhideWhenUsed="0"/>
-    <w:lsdException w:name="Medium Grid 3 Accent 5" w:semiHidden="0" w:uiPriority="69" w:unhideWhenUsed="0"/>
-    <w:lsdException w:name="Dark List Accent 5" w:semiHidden="0" w:uiPriority="70" w:unhideWhenUsed="0"/>
-    <w:lsdException w:name="Colorful Shading Accent 5" w:semiHidden="0" w:uiPriority="71" w:unhideWhenUsed="0"/>
-    <w:lsdException w:name="Colorful List Accent 5" w:semiHidden="0" w:uiPriority="72" w:unhideWhenUsed="0"/>
-    <w:lsdException w:name="Colorful Grid Accent 5" w:semiHidden="0" w:uiPriority="73" w:unhideWhenUsed="0"/>
-    <w:lsdException w:name="Light Shading Accent 6" w:semiHidden="0" w:uiPriority="60" w:unhideWhenUsed="0"/>
-    <w:lsdException w:name="Light List Accent 6" w:semiHidden="0" w:uiPriority="61" w:unhideWhenUsed="0"/>
-    <w:lsdException w:name="Light Grid Accent 6" w:semiHidden="0" w:uiPriority="62" w:unhideWhenUsed="0"/>
-    <w:lsdException w:name="Medium Shading 1 Accent 6" w:semiHidden="0" w:uiPriority="63" w:unhideWhenUsed="0"/>
-    <w:lsdException w:name="Medium Shading 2 Accent 6" w:semiHidden="0" w:uiPriority="64" w:unhideWhenUsed="0"/>
-    <w:lsdException w:name="Medium List 1 Accent 6" w:semiHidden="0" w:uiPriority="65" w:unhideWhenUsed="0"/>
-    <w:lsdException w:name="Medium List 2 Accent 6" w:semiHidden="0" w:uiPriority="66" w:unhideWhenUsed="0"/>
-    <w:lsdException w:name="Medium Grid 1 Accent 6" w:semiHidden="0" w:uiPriority="67" w:unhideWhenUsed="0"/>
-    <w:lsdException w:name="Medium Grid 2 Accent 6" w:semiHidden="0" w:uiPriority="68" w:unhideWhenUsed="0"/>
-    <w:lsdException w:name="Medium Grid 3 Accent 6" w:semiHidden="0" w:uiPriority="69" w:unhideWhenUsed="0"/>
-    <w:lsdException w:name="Dark List Accent 6" w:semiHidden="0" w:uiPriority="70" w:unhideWhenUsed="0"/>
-    <w:lsdException w:name="Colorful Shading Accent 6" w:semiHidden="0" w:uiPriority="71" w:unhideWhenUsed="0"/>
-    <w:lsdException w:name="Colorful List Accent 6" w:semiHidden="0" w:uiPriority="72" w:unhideWhenUsed="0"/>
-    <w:lsdException w:name="Colorful Grid Accent 6" w:semiHidden="0" w:uiPriority="73" w:unhideWhenUsed="0"/>
-    <w:lsdException w:name="Subtle Emphasis" w:semiHidden="0" w:uiPriority="19" w:unhideWhenUsed="0" w:qFormat="1"/>
-    <w:lsdException w:name="Intense Emphasis" w:semiHidden="0" w:uiPriority="21" w:unhideWhenUsed="0" w:qFormat="1"/>
-    <w:lsdException w:name="Subtle Reference" w:semiHidden="0" w:uiPriority="31" w:unhideWhenUsed="0" w:qFormat="1"/>
-    <w:lsdException w:name="Intense Reference" w:semiHidden="0" w:uiPriority="32" w:unhideWhenUsed="0" w:qFormat="1"/>
-    <w:lsdException w:name="Book Title" w:semiHidden="0" w:uiPriority="33" w:unhideWhenUsed="0" w:qFormat="1"/>
-    <w:lsdException w:name="Bibliography" w:uiPriority="37"/>
-    <w:lsdException w:name="TOC Heading" w:uiPriority="39" w:qFormat="1"/>
-  </w:latentStyles>
-  <w:style w:type="paragraph" w:default="1" w:styleId="Normal">
-    <w:name w:val="Normal"/>
-    <w:qFormat/>
-    <w:rsid w:val="00AB6B12"/>
-    <w:rPr>
-      <w:sz w:val="20"/>
-      <w:lang w:val="en-GB"/>
-    </w:rPr>
-  </w:style>
-  <w:style w:type="paragraph" w:styleId="Heading1">
-    <w:name w:val="heading 1"/>
-    <w:basedOn w:val="Normal"/>
-    <w:next w:val="Normal"/>
-    <w:link w:val="Heading1Char"/>
-    <w:uiPriority w:val="9"/>
-    <w:qFormat/>
-    <w:rsid w:val="00135BDB"/>
-    <w:pPr>
-      <w:outlineLvl w:val="0"/>
-    </w:pPr>
-    <w:rPr>
-      <w:color w:val="000000" w:themeColor="text1"/>
-      <w:sz w:val="36"/>
-      <w:szCs w:val="40"/>
-    </w:rPr>
-  </w:style>
-  <w:style w:type="paragraph" w:styleId="Heading2">
-    <w:name w:val="heading 2"/>
-    <w:basedOn w:val="Normal"/>
-    <w:next w:val="Normal"/>
-    <w:link w:val="Heading2Char"/>
-    <w:uiPriority w:val="9"/>
-    <w:unhideWhenUsed/>
-    <w:qFormat/>
-    <w:rsid w:val="00A74B04"/>
-    <w:pPr>
-      <w:spacing w:after="120"/>
-      <w:ind w:firstLine="426"/>
-      <w:outlineLvl w:val="1"/>
-    </w:pPr>
-    <w:rPr>
-      <w:b/>
-      <w:bCs/>
-      <w:color w:val="C00000"/>
-      <w:sz w:val="28"/>
-      <w:szCs w:val="32"/>
-    </w:rPr>
-  </w:style>
-  <w:style w:type="paragraph" w:styleId="Heading3">
-    <w:name w:val="heading 3"/>
-    <w:basedOn w:val="Normal"/>
-    <w:next w:val="Normal"/>
-    <w:link w:val="Heading3Char"/>
-    <w:uiPriority w:val="9"/>
-    <w:unhideWhenUsed/>
-    <w:qFormat/>
-    <w:rsid w:val="00A74B04"/>
-    <w:pPr>
-      <w:ind w:firstLine="720"/>
-      <w:outlineLvl w:val="2"/>
-    </w:pPr>
-    <w:rPr>
-      <w:color w:val="C00000"/>
-      <w:sz w:val="22"/>
-      <w:szCs w:val="24"/>
-    </w:rPr>
-  </w:style>
-  <w:style w:type="paragraph" w:styleId="Heading4">
-    <w:name w:val="heading 4"/>
-    <w:basedOn w:val="Normal"/>
-    <w:next w:val="Normal"/>
-    <w:link w:val="Heading4Char"/>
-    <w:uiPriority w:val="9"/>
-    <w:unhideWhenUsed/>
-    <w:qFormat/>
-    <w:rsid w:val="006E5B8A"/>
-    <w:pPr>
-      <w:jc w:val="center"/>
-      <w:outlineLvl w:val="3"/>
-    </w:pPr>
-    <w:rPr>
-      <w:i/>
-      <w:iCs/>
-    </w:rPr>
-  </w:style>
-  <w:style w:type="character" w:default="1" w:styleId="DefaultParagraphFont">
-    <w:name w:val="Default Paragraph Font"/>
-    <w:uiPriority w:val="1"/>
-    <w:semiHidden/>
-    <w:unhideWhenUsed/>
-  </w:style>
-  <w:style w:type="table" w:default="1" w:styleId="TableNormal">
-    <w:name w:val="Normal Table"/>
-    <w:uiPriority w:val="99"/>
-    <w:semiHidden/>
-    <w:unhideWhenUsed/>
-    <w:tblPr>
       <w:tblInd w:w="0" w:type="dxa"/>
       <w:tblCellMar>
         <w:top w:w="0" w:type="dxa"/>
@@ -19299,622 +19109,6 @@
         <w:bottom w:w="0" w:type="dxa"/>
         <w:right w:w="108" w:type="dxa"/>
       </w:tblCellMar>
-    </w:tblPr>
-  </w:style>
-  <w:style w:type="numbering" w:default="1" w:styleId="NoList">
-    <w:name w:val="No List"/>
-    <w:uiPriority w:val="99"/>
-    <w:semiHidden/>
-    <w:unhideWhenUsed/>
-  </w:style>
-  <w:style w:type="paragraph" w:styleId="Header">
-    <w:name w:val="header"/>
-    <w:basedOn w:val="Normal"/>
-    <w:link w:val="HeaderChar"/>
-    <w:uiPriority w:val="99"/>
-    <w:unhideWhenUsed/>
-    <w:rsid w:val="003E2ED3"/>
-    <w:pPr>
-      <w:tabs>
-        <w:tab w:val="center" w:pos="4680"/>
-        <w:tab w:val="right" w:pos="9360"/>
-      </w:tabs>
-      <w:spacing w:after="0" w:line="240" w:lineRule="auto"/>
-    </w:pPr>
-  </w:style>
-  <w:style w:type="character" w:customStyle="1" w:styleId="HeaderChar">
-    <w:name w:val="Header Char"/>
-    <w:basedOn w:val="DefaultParagraphFont"/>
-    <w:link w:val="Header"/>
-    <w:uiPriority w:val="99"/>
-    <w:rsid w:val="003E2ED3"/>
-  </w:style>
-  <w:style w:type="paragraph" w:styleId="Footer">
-    <w:name w:val="footer"/>
-    <w:basedOn w:val="Normal"/>
-    <w:link w:val="FooterChar"/>
-    <w:uiPriority w:val="99"/>
-    <w:unhideWhenUsed/>
-    <w:rsid w:val="003E2ED3"/>
-    <w:pPr>
-      <w:tabs>
-        <w:tab w:val="center" w:pos="4680"/>
-        <w:tab w:val="right" w:pos="9360"/>
-      </w:tabs>
-      <w:spacing w:after="0" w:line="240" w:lineRule="auto"/>
-    </w:pPr>
-  </w:style>
-  <w:style w:type="character" w:customStyle="1" w:styleId="FooterChar">
-    <w:name w:val="Footer Char"/>
-    <w:basedOn w:val="DefaultParagraphFont"/>
-    <w:link w:val="Footer"/>
-    <w:uiPriority w:val="99"/>
-    <w:rsid w:val="003E2ED3"/>
-  </w:style>
-  <w:style w:type="character" w:customStyle="1" w:styleId="Heading1Char">
-    <w:name w:val="Heading 1 Char"/>
-    <w:basedOn w:val="DefaultParagraphFont"/>
-    <w:link w:val="Heading1"/>
-    <w:uiPriority w:val="9"/>
-    <w:rsid w:val="00135BDB"/>
-    <w:rPr>
-      <w:color w:val="000000" w:themeColor="text1"/>
-      <w:sz w:val="36"/>
-      <w:szCs w:val="40"/>
-      <w:lang w:val="en-GB"/>
-    </w:rPr>
-  </w:style>
-  <w:style w:type="character" w:customStyle="1" w:styleId="Heading2Char">
-    <w:name w:val="Heading 2 Char"/>
-    <w:basedOn w:val="DefaultParagraphFont"/>
-    <w:link w:val="Heading2"/>
-    <w:uiPriority w:val="9"/>
-    <w:rsid w:val="00A74B04"/>
-    <w:rPr>
-      <w:b/>
-      <w:bCs/>
-      <w:color w:val="C00000"/>
-      <w:sz w:val="28"/>
-      <w:szCs w:val="32"/>
-      <w:lang w:val="en-GB"/>
-    </w:rPr>
-  </w:style>
-  <w:style w:type="paragraph" w:styleId="Title">
-    <w:name w:val="Title"/>
-    <w:basedOn w:val="Normal"/>
-    <w:next w:val="Normal"/>
-    <w:link w:val="TitleChar"/>
-    <w:uiPriority w:val="10"/>
-    <w:qFormat/>
-    <w:rsid w:val="003B6850"/>
-    <w:pPr>
-      <w:pBdr>
-        <w:bottom w:val="single" w:sz="8" w:space="4" w:color="4F81BD" w:themeColor="accent1"/>
-      </w:pBdr>
-      <w:spacing w:after="300" w:line="240" w:lineRule="auto"/>
-      <w:contextualSpacing/>
-    </w:pPr>
-    <w:rPr>
-      <w:rFonts w:eastAsiaTheme="majorEastAsia" w:cstheme="majorBidi"/>
-      <w:color w:val="17365D" w:themeColor="text2" w:themeShade="BF"/>
-      <w:spacing w:val="5"/>
-      <w:kern w:val="28"/>
-      <w:sz w:val="52"/>
-      <w:szCs w:val="52"/>
-    </w:rPr>
-  </w:style>
-  <w:style w:type="character" w:customStyle="1" w:styleId="TitleChar">
-    <w:name w:val="Title Char"/>
-    <w:basedOn w:val="DefaultParagraphFont"/>
-    <w:link w:val="Title"/>
-    <w:uiPriority w:val="10"/>
-    <w:rsid w:val="003B6850"/>
-    <w:rPr>
-      <w:rFonts w:ascii="Verdana" w:eastAsiaTheme="majorEastAsia" w:hAnsi="Verdana" w:cstheme="majorBidi"/>
-      <w:color w:val="17365D" w:themeColor="text2" w:themeShade="BF"/>
-      <w:spacing w:val="5"/>
-      <w:kern w:val="28"/>
-      <w:sz w:val="52"/>
-      <w:szCs w:val="52"/>
-    </w:rPr>
-  </w:style>
-  <w:style w:type="paragraph" w:styleId="Subtitle">
-    <w:name w:val="Subtitle"/>
-    <w:basedOn w:val="Normal"/>
-    <w:next w:val="Normal"/>
-    <w:link w:val="SubtitleChar"/>
-    <w:uiPriority w:val="11"/>
-    <w:qFormat/>
-    <w:rsid w:val="003B6850"/>
-    <w:pPr>
-      <w:numPr>
-        <w:ilvl w:val="1"/>
-      </w:numPr>
-    </w:pPr>
-    <w:rPr>
-      <w:rFonts w:eastAsiaTheme="majorEastAsia" w:cstheme="majorBidi"/>
-      <w:i/>
-      <w:iCs/>
-      <w:color w:val="4F81BD" w:themeColor="accent1"/>
-      <w:spacing w:val="15"/>
-      <w:sz w:val="24"/>
-      <w:szCs w:val="24"/>
-    </w:rPr>
-  </w:style>
-  <w:style w:type="character" w:customStyle="1" w:styleId="SubtitleChar">
-    <w:name w:val="Subtitle Char"/>
-    <w:basedOn w:val="DefaultParagraphFont"/>
-    <w:link w:val="Subtitle"/>
-    <w:uiPriority w:val="11"/>
-    <w:rsid w:val="003B6850"/>
-    <w:rPr>
-      <w:rFonts w:ascii="Verdana" w:eastAsiaTheme="majorEastAsia" w:hAnsi="Verdana" w:cstheme="majorBidi"/>
-      <w:i/>
-      <w:iCs/>
-      <w:color w:val="4F81BD" w:themeColor="accent1"/>
-      <w:spacing w:val="15"/>
-      <w:sz w:val="24"/>
-      <w:szCs w:val="24"/>
-    </w:rPr>
-  </w:style>
-  <w:style w:type="paragraph" w:styleId="BalloonText">
-    <w:name w:val="Balloon Text"/>
-    <w:basedOn w:val="Normal"/>
-    <w:link w:val="BalloonTextChar"/>
-    <w:uiPriority w:val="99"/>
-    <w:semiHidden/>
-    <w:unhideWhenUsed/>
-    <w:rsid w:val="00E21864"/>
-    <w:pPr>
-      <w:spacing w:after="0" w:line="240" w:lineRule="auto"/>
-    </w:pPr>
-    <w:rPr>
-      <w:rFonts w:ascii="Tahoma" w:hAnsi="Tahoma" w:cs="Tahoma"/>
-      <w:sz w:val="16"/>
-      <w:szCs w:val="16"/>
-    </w:rPr>
-  </w:style>
-  <w:style w:type="character" w:customStyle="1" w:styleId="BalloonTextChar">
-    <w:name w:val="Balloon Text Char"/>
-    <w:basedOn w:val="DefaultParagraphFont"/>
-    <w:link w:val="BalloonText"/>
-    <w:uiPriority w:val="99"/>
-    <w:semiHidden/>
-    <w:rsid w:val="00E21864"/>
-    <w:rPr>
-      <w:rFonts w:ascii="Tahoma" w:hAnsi="Tahoma" w:cs="Tahoma"/>
-      <w:sz w:val="16"/>
-      <w:szCs w:val="16"/>
-      <w:lang w:val="en-GB"/>
-    </w:rPr>
-  </w:style>
-  <w:style w:type="character" w:styleId="PlaceholderText">
-    <w:name w:val="Placeholder Text"/>
-    <w:basedOn w:val="DefaultParagraphFont"/>
-    <w:uiPriority w:val="99"/>
-    <w:semiHidden/>
-    <w:rsid w:val="00AB6B12"/>
-    <w:rPr>
-      <w:color w:val="808080"/>
-    </w:rPr>
-  </w:style>
-  <w:style w:type="table" w:styleId="TableGrid">
-    <w:name w:val="Table Grid"/>
-    <w:basedOn w:val="TableNormal"/>
-    <w:uiPriority w:val="59"/>
-    <w:rsid w:val="000651CF"/>
-    <w:pPr>
-      <w:spacing w:after="0" w:line="240" w:lineRule="auto"/>
-    </w:pPr>
-    <w:tblPr>
-      <w:tblBorders>
-        <w:top w:val="single" w:sz="4" w:space="0" w:color="auto"/>
-        <w:left w:val="single" w:sz="4" w:space="0" w:color="auto"/>
-        <w:bottom w:val="single" w:sz="4" w:space="0" w:color="auto"/>
-        <w:right w:val="single" w:sz="4" w:space="0" w:color="auto"/>
-        <w:insideH w:val="single" w:sz="4" w:space="0" w:color="auto"/>
-        <w:insideV w:val="single" w:sz="4" w:space="0" w:color="auto"/>
-      </w:tblBorders>
-    </w:tblPr>
-  </w:style>
-  <w:style w:type="paragraph" w:styleId="TOCHeading">
-    <w:name w:val="TOC Heading"/>
-    <w:basedOn w:val="Heading1"/>
-    <w:next w:val="Normal"/>
-    <w:uiPriority w:val="39"/>
-    <w:semiHidden/>
-    <w:unhideWhenUsed/>
-    <w:qFormat/>
-    <w:rsid w:val="006E5B8A"/>
-    <w:pPr>
-      <w:keepNext/>
-      <w:keepLines/>
-      <w:spacing w:before="480" w:after="0"/>
-      <w:outlineLvl w:val="9"/>
-    </w:pPr>
-    <w:rPr>
-      <w:rFonts w:asciiTheme="majorHAnsi" w:eastAsiaTheme="majorEastAsia" w:hAnsiTheme="majorHAnsi" w:cstheme="majorBidi"/>
-      <w:b/>
-      <w:bCs/>
-      <w:color w:val="365F91" w:themeColor="accent1" w:themeShade="BF"/>
-      <w:sz w:val="28"/>
-      <w:szCs w:val="28"/>
-      <w:lang w:val="en-US" w:eastAsia="ja-JP"/>
-    </w:rPr>
-  </w:style>
-  <w:style w:type="paragraph" w:styleId="TOC2">
-    <w:name w:val="toc 2"/>
-    <w:basedOn w:val="Normal"/>
-    <w:next w:val="Normal"/>
-    <w:autoRedefine/>
-    <w:uiPriority w:val="39"/>
-    <w:unhideWhenUsed/>
-    <w:rsid w:val="00A74B04"/>
-    <w:pPr>
-      <w:tabs>
-        <w:tab w:val="right" w:leader="dot" w:pos="9017"/>
-      </w:tabs>
-      <w:spacing w:after="100"/>
-      <w:ind w:left="426"/>
-    </w:pPr>
-  </w:style>
-  <w:style w:type="paragraph" w:styleId="TOC1">
-    <w:name w:val="toc 1"/>
-    <w:basedOn w:val="Normal"/>
-    <w:next w:val="Normal"/>
-    <w:autoRedefine/>
-    <w:uiPriority w:val="39"/>
-    <w:unhideWhenUsed/>
-    <w:rsid w:val="00A74B04"/>
-    <w:pPr>
-      <w:tabs>
-        <w:tab w:val="left" w:pos="426"/>
-        <w:tab w:val="right" w:leader="dot" w:pos="9017"/>
-      </w:tabs>
-      <w:spacing w:after="100"/>
-    </w:pPr>
-  </w:style>
-  <w:style w:type="character" w:styleId="Hyperlink">
-    <w:name w:val="Hyperlink"/>
-    <w:basedOn w:val="DefaultParagraphFont"/>
-    <w:uiPriority w:val="99"/>
-    <w:unhideWhenUsed/>
-    <w:rsid w:val="006E5B8A"/>
-    <w:rPr>
-      <w:color w:val="0000FF" w:themeColor="hyperlink"/>
-      <w:u w:val="single"/>
-    </w:rPr>
-  </w:style>
-  <w:style w:type="table" w:styleId="MediumList2-Accent2">
-    <w:name w:val="Medium List 2 Accent 2"/>
-    <w:basedOn w:val="TableNormal"/>
-    <w:uiPriority w:val="66"/>
-    <w:rsid w:val="006E5B8A"/>
-    <w:pPr>
-      <w:spacing w:after="0" w:line="240" w:lineRule="auto"/>
-    </w:pPr>
-    <w:rPr>
-      <w:rFonts w:asciiTheme="majorHAnsi" w:eastAsiaTheme="majorEastAsia" w:hAnsiTheme="majorHAnsi" w:cstheme="majorBidi"/>
-      <w:color w:val="000000" w:themeColor="text1"/>
-    </w:rPr>
-    <w:tblPr>
-      <w:tblStyleRowBandSize w:val="1"/>
-      <w:tblStyleColBandSize w:val="1"/>
-      <w:tblBorders>
-        <w:top w:val="single" w:sz="8" w:space="0" w:color="C0504D" w:themeColor="accent2"/>
-        <w:left w:val="single" w:sz="8" w:space="0" w:color="C0504D" w:themeColor="accent2"/>
-        <w:bottom w:val="single" w:sz="8" w:space="0" w:color="C0504D" w:themeColor="accent2"/>
-        <w:right w:val="single" w:sz="8" w:space="0" w:color="C0504D" w:themeColor="accent2"/>
-      </w:tblBorders>
-    </w:tblPr>
-    <w:tblStylePr w:type="firstRow">
-      <w:rPr>
-        <w:sz w:val="24"/>
-        <w:szCs w:val="24"/>
-      </w:rPr>
-      <w:tblPr/>
-      <w:tcPr>
-        <w:tcBorders>
-          <w:top w:val="nil"/>
-          <w:left w:val="nil"/>
-          <w:bottom w:val="single" w:sz="24" w:space="0" w:color="C0504D" w:themeColor="accent2"/>
-          <w:right w:val="nil"/>
-          <w:insideH w:val="nil"/>
-          <w:insideV w:val="nil"/>
-        </w:tcBorders>
-        <w:shd w:val="clear" w:color="auto" w:fill="FFFFFF" w:themeFill="background1"/>
-      </w:tcPr>
-    </w:tblStylePr>
-    <w:tblStylePr w:type="lastRow">
-      <w:tblPr/>
-      <w:tcPr>
-        <w:tcBorders>
-          <w:top w:val="single" w:sz="8" w:space="0" w:color="C0504D" w:themeColor="accent2"/>
-          <w:left w:val="nil"/>
-          <w:bottom w:val="nil"/>
-          <w:right w:val="nil"/>
-          <w:insideH w:val="nil"/>
-          <w:insideV w:val="nil"/>
-        </w:tcBorders>
-        <w:shd w:val="clear" w:color="auto" w:fill="FFFFFF" w:themeFill="background1"/>
-      </w:tcPr>
-    </w:tblStylePr>
-    <w:tblStylePr w:type="firstCol">
-      <w:tblPr/>
-      <w:tcPr>
-        <w:tcBorders>
-          <w:top w:val="nil"/>
-          <w:left w:val="nil"/>
-          <w:bottom w:val="nil"/>
-          <w:right w:val="single" w:sz="8" w:space="0" w:color="C0504D" w:themeColor="accent2"/>
-          <w:insideH w:val="nil"/>
-          <w:insideV w:val="nil"/>
-        </w:tcBorders>
-        <w:shd w:val="clear" w:color="auto" w:fill="FFFFFF" w:themeFill="background1"/>
-      </w:tcPr>
-    </w:tblStylePr>
-    <w:tblStylePr w:type="lastCol">
-      <w:tblPr/>
-      <w:tcPr>
-        <w:tcBorders>
-          <w:top w:val="nil"/>
-          <w:left w:val="single" w:sz="8" w:space="0" w:color="C0504D" w:themeColor="accent2"/>
-          <w:bottom w:val="nil"/>
-          <w:right w:val="nil"/>
-          <w:insideH w:val="nil"/>
-          <w:insideV w:val="nil"/>
-        </w:tcBorders>
-        <w:shd w:val="clear" w:color="auto" w:fill="FFFFFF" w:themeFill="background1"/>
-      </w:tcPr>
-    </w:tblStylePr>
-    <w:tblStylePr w:type="band1Vert">
-      <w:tblPr/>
-      <w:tcPr>
-        <w:tcBorders>
-          <w:left w:val="nil"/>
-          <w:right w:val="nil"/>
-          <w:insideH w:val="nil"/>
-          <w:insideV w:val="nil"/>
-        </w:tcBorders>
-        <w:shd w:val="clear" w:color="auto" w:fill="EFD3D2" w:themeFill="accent2" w:themeFillTint="3F"/>
-      </w:tcPr>
-    </w:tblStylePr>
-    <w:tblStylePr w:type="band1Horz">
-      <w:tblPr/>
-      <w:tcPr>
-        <w:tcBorders>
-          <w:top w:val="nil"/>
-          <w:bottom w:val="nil"/>
-          <w:insideH w:val="nil"/>
-          <w:insideV w:val="nil"/>
-        </w:tcBorders>
-        <w:shd w:val="clear" w:color="auto" w:fill="EFD3D2" w:themeFill="accent2" w:themeFillTint="3F"/>
-      </w:tcPr>
-    </w:tblStylePr>
-    <w:tblStylePr w:type="nwCell">
-      <w:tblPr/>
-      <w:tcPr>
-        <w:shd w:val="clear" w:color="auto" w:fill="FFFFFF" w:themeFill="background1"/>
-      </w:tcPr>
-    </w:tblStylePr>
-    <w:tblStylePr w:type="swCell">
-      <w:tblPr/>
-      <w:tcPr>
-        <w:tcBorders>
-          <w:top w:val="nil"/>
-        </w:tcBorders>
-      </w:tcPr>
-    </w:tblStylePr>
-  </w:style>
-  <w:style w:type="table" w:styleId="ColorfulShading">
-    <w:name w:val="Colorful Shading"/>
-    <w:basedOn w:val="TableNormal"/>
-    <w:uiPriority w:val="71"/>
-    <w:rsid w:val="006E5B8A"/>
-    <w:pPr>
-      <w:spacing w:after="0" w:line="240" w:lineRule="auto"/>
-    </w:pPr>
-    <w:rPr>
-      <w:color w:val="000000" w:themeColor="text1"/>
-    </w:rPr>
-    <w:tblPr>
-      <w:tblStyleRowBandSize w:val="1"/>
-      <w:tblStyleColBandSize w:val="1"/>
-      <w:tblBorders>
-        <w:top w:val="single" w:sz="24" w:space="0" w:color="C0504D" w:themeColor="accent2"/>
-        <w:left w:val="single" w:sz="4" w:space="0" w:color="000000" w:themeColor="text1"/>
-        <w:bottom w:val="single" w:sz="4" w:space="0" w:color="000000" w:themeColor="text1"/>
-        <w:right w:val="single" w:sz="4" w:space="0" w:color="000000" w:themeColor="text1"/>
-        <w:insideH w:val="single" w:sz="4" w:space="0" w:color="FFFFFF" w:themeColor="background1"/>
-        <w:insideV w:val="single" w:sz="4" w:space="0" w:color="FFFFFF" w:themeColor="background1"/>
-      </w:tblBorders>
-    </w:tblPr>
-    <w:tcPr>
-      <w:shd w:val="clear" w:color="auto" w:fill="E6E6E6" w:themeFill="text1" w:themeFillTint="19"/>
-    </w:tcPr>
-    <w:tblStylePr w:type="firstRow">
-      <w:rPr>
-        <w:b/>
-        <w:bCs/>
-      </w:rPr>
-      <w:tblPr/>
-      <w:tcPr>
-        <w:tcBorders>
-          <w:top w:val="nil"/>
-          <w:left w:val="nil"/>
-          <w:bottom w:val="single" w:sz="24" w:space="0" w:color="C0504D" w:themeColor="accent2"/>
-          <w:right w:val="nil"/>
-          <w:insideH w:val="nil"/>
-          <w:insideV w:val="nil"/>
-        </w:tcBorders>
-        <w:shd w:val="clear" w:color="auto" w:fill="FFFFFF" w:themeFill="background1"/>
-      </w:tcPr>
-    </w:tblStylePr>
-    <w:tblStylePr w:type="lastRow">
-      <w:rPr>
-        <w:b/>
-        <w:bCs/>
-        <w:color w:val="FFFFFF" w:themeColor="background1"/>
-      </w:rPr>
-      <w:tblPr/>
-      <w:tcPr>
-        <w:tcBorders>
-          <w:top w:val="single" w:sz="6" w:space="0" w:color="FFFFFF" w:themeColor="background1"/>
-        </w:tcBorders>
-        <w:shd w:val="clear" w:color="auto" w:fill="000000" w:themeFill="text1" w:themeFillShade="99"/>
-      </w:tcPr>
-    </w:tblStylePr>
-    <w:tblStylePr w:type="firstCol">
-      <w:rPr>
-        <w:color w:val="FFFFFF" w:themeColor="background1"/>
-      </w:rPr>
-      <w:tblPr/>
-      <w:tcPr>
-        <w:tcBorders>
-          <w:top w:val="nil"/>
-          <w:left w:val="nil"/>
-          <w:bottom w:val="nil"/>
-          <w:right w:val="nil"/>
-          <w:insideH w:val="single" w:sz="4" w:space="0" w:color="000000" w:themeColor="text1" w:themeShade="99"/>
-          <w:insideV w:val="nil"/>
-        </w:tcBorders>
-        <w:shd w:val="clear" w:color="auto" w:fill="000000" w:themeFill="text1" w:themeFillShade="99"/>
-      </w:tcPr>
-    </w:tblStylePr>
-    <w:tblStylePr w:type="lastCol">
-      <w:rPr>
-        <w:color w:val="FFFFFF" w:themeColor="background1"/>
-      </w:rPr>
-      <w:tblPr/>
-      <w:tcPr>
-        <w:tcBorders>
-          <w:top w:val="nil"/>
-          <w:left w:val="nil"/>
-          <w:bottom w:val="nil"/>
-          <w:right w:val="nil"/>
-          <w:insideH w:val="nil"/>
-          <w:insideV w:val="nil"/>
-        </w:tcBorders>
-        <w:shd w:val="clear" w:color="auto" w:fill="000000" w:themeFill="text1" w:themeFillShade="BF"/>
-      </w:tcPr>
-    </w:tblStylePr>
-    <w:tblStylePr w:type="band1Vert">
-      <w:tblPr/>
-      <w:tcPr>
-        <w:shd w:val="clear" w:color="auto" w:fill="999999" w:themeFill="text1" w:themeFillTint="66"/>
-      </w:tcPr>
-    </w:tblStylePr>
-    <w:tblStylePr w:type="band1Horz">
-      <w:tblPr/>
-      <w:tcPr>
-        <w:shd w:val="clear" w:color="auto" w:fill="808080" w:themeFill="text1" w:themeFillTint="7F"/>
-      </w:tcPr>
-    </w:tblStylePr>
-    <w:tblStylePr w:type="neCell">
-      <w:rPr>
-        <w:color w:val="000000" w:themeColor="text1"/>
-      </w:rPr>
-    </w:tblStylePr>
-    <w:tblStylePr w:type="nwCell">
-      <w:rPr>
-        <w:color w:val="000000" w:themeColor="text1"/>
-      </w:rPr>
-    </w:tblStylePr>
-  </w:style>
-  <w:style w:type="character" w:customStyle="1" w:styleId="Heading3Char">
-    <w:name w:val="Heading 3 Char"/>
-    <w:basedOn w:val="DefaultParagraphFont"/>
-    <w:link w:val="Heading3"/>
-    <w:uiPriority w:val="9"/>
-    <w:rsid w:val="00A74B04"/>
-    <w:rPr>
-      <w:color w:val="C00000"/>
-      <w:szCs w:val="24"/>
-      <w:lang w:val="en-GB"/>
-    </w:rPr>
-  </w:style>
-  <w:style w:type="character" w:customStyle="1" w:styleId="Heading4Char">
-    <w:name w:val="Heading 4 Char"/>
-    <w:basedOn w:val="DefaultParagraphFont"/>
-    <w:link w:val="Heading4"/>
-    <w:uiPriority w:val="9"/>
-    <w:rsid w:val="006E5B8A"/>
-    <w:rPr>
-      <w:i/>
-      <w:iCs/>
-      <w:sz w:val="20"/>
-      <w:lang w:val="en-GB"/>
-    </w:rPr>
-  </w:style>
-  <w:style w:type="paragraph" w:styleId="TOC3">
-    <w:name w:val="toc 3"/>
-    <w:basedOn w:val="Normal"/>
-    <w:next w:val="Normal"/>
-    <w:autoRedefine/>
-    <w:uiPriority w:val="39"/>
-    <w:unhideWhenUsed/>
-    <w:rsid w:val="00A74B04"/>
-    <w:pPr>
-      <w:tabs>
-        <w:tab w:val="right" w:leader="dot" w:pos="9017"/>
-      </w:tabs>
-      <w:spacing w:after="100"/>
-      <w:ind w:left="709"/>
-    </w:pPr>
-  </w:style>
-  <w:style w:type="paragraph" w:styleId="FootnoteText">
-    <w:name w:val="footnote text"/>
-    <w:basedOn w:val="Normal"/>
-    <w:link w:val="FootnoteTextChar"/>
-    <w:uiPriority w:val="99"/>
-    <w:semiHidden/>
-    <w:unhideWhenUsed/>
-    <w:rsid w:val="008C6813"/>
-    <w:pPr>
-      <w:spacing w:after="0" w:line="240" w:lineRule="auto"/>
-    </w:pPr>
-    <w:rPr>
-      <w:szCs w:val="20"/>
-    </w:rPr>
-  </w:style>
-  <w:style w:type="character" w:customStyle="1" w:styleId="FootnoteTextChar">
-    <w:name w:val="Footnote Text Char"/>
-    <w:basedOn w:val="DefaultParagraphFont"/>
-    <w:link w:val="FootnoteText"/>
-    <w:uiPriority w:val="99"/>
-    <w:semiHidden/>
-    <w:rsid w:val="008C6813"/>
-    <w:rPr>
-      <w:sz w:val="20"/>
-      <w:szCs w:val="20"/>
-      <w:lang w:val="en-GB"/>
-    </w:rPr>
-  </w:style>
-  <w:style w:type="character" w:styleId="FootnoteReference">
-    <w:name w:val="footnote reference"/>
-    <w:basedOn w:val="DefaultParagraphFont"/>
-    <w:uiPriority w:val="99"/>
-    <w:semiHidden/>
-    <w:unhideWhenUsed/>
-    <w:rsid w:val="008C6813"/>
-    <w:rPr>
-      <w:vertAlign w:val="superscript"/>
-    </w:rPr>
-  </w:style>
-  <w:style w:type="table" w:styleId="ColorfulList">
-    <w:name w:val="Colorful List"/>
-    <w:basedOn w:val="TableNormal"/>
-    <w:uiPriority w:val="72"/>
-    <w:rsid w:val="004E7BE6"/>
-    <w:pPr>
-      <w:spacing w:after="0" w:line="240" w:lineRule="auto"/>
-    </w:pPr>
-    <w:rPr>
-      <w:color w:val="000000" w:themeColor="text1"/>
-    </w:rPr>
-    <w:tblPr>
-      <w:tblStyleRowBandSize w:val="1"/>
-      <w:tblStyleColBandSize w:val="1"/>
     </w:tblPr>
     <w:tcPr>
       <w:shd w:val="clear" w:color="auto" w:fill="E6E6E6" w:themeFill="text1" w:themeFillTint="19"/>
@@ -20350,7 +19544,7 @@
 </file>
 
 <file path=customXml/itemProps2.xml><?xml version="1.0" encoding="utf-8"?>
-<ds:datastoreItem xmlns:ds="http://schemas.openxmlformats.org/officeDocument/2006/customXml" ds:itemID="{0E528881-9E2B-4024-B91B-104953552A00}">
+<ds:datastoreItem xmlns:ds="http://schemas.openxmlformats.org/officeDocument/2006/customXml" ds:itemID="{B7490BB3-4880-6644-AC07-F94160036B83}">
   <ds:schemaRefs>
     <ds:schemaRef ds:uri="http://schemas.openxmlformats.org/officeDocument/2006/bibliography"/>
   </ds:schemaRefs>

</xml_diff>